<commit_message>
removed redundant load, adjusted code konzept
</commit_message>
<xml_diff>
--- a/Code Konzept Joshua Meyer, Nechirvan Zibar.docx
+++ b/Code Konzept Joshua Meyer, Nechirvan Zibar.docx
@@ -1,6 +1,6 @@
 
 <file path=word/document.xml><?xml version="1.0" encoding="utf-8"?>
-<w:document xmlns:wpc="http://schemas.microsoft.com/office/word/2010/wordprocessingCanvas" xmlns:cx="http://schemas.microsoft.com/office/drawing/2014/chartex" xmlns:cx1="http://schemas.microsoft.com/office/drawing/2015/9/8/chartex" xmlns:cx2="http://schemas.microsoft.com/office/drawing/2015/10/21/chartex" xmlns:cx3="http://schemas.microsoft.com/office/drawing/2016/5/9/chartex" xmlns:cx4="http://schemas.microsoft.com/office/drawing/2016/5/10/chartex" xmlns:cx5="http://schemas.microsoft.com/office/drawing/2016/5/11/chartex" xmlns:cx6="http://schemas.microsoft.com/office/drawing/2016/5/12/chartex" xmlns:cx7="http://schemas.microsoft.com/office/drawing/2016/5/13/chartex" xmlns:cx8="http://schemas.microsoft.com/office/drawing/2016/5/14/chartex" xmlns:mc="http://schemas.openxmlformats.org/markup-compatibility/2006" xmlns:aink="http://schemas.microsoft.com/office/drawing/2016/ink" xmlns:am3d="http://schemas.microsoft.com/office/drawing/2017/model3d" xmlns:o="urn:schemas-microsoft-com:office:office" xmlns:oel="http://schemas.microsoft.com/office/2019/extlst" xmlns:r="http://schemas.openxmlformats.org/officeDocument/2006/relationships" xmlns:m="http://schemas.openxmlformats.org/officeDocument/2006/math" xmlns:v="urn:schemas-microsoft-com:vml" xmlns:wp14="http://schemas.microsoft.com/office/word/2010/wordprocessingDrawing" xmlns:wp="http://schemas.openxmlformats.org/drawingml/2006/wordprocessingDrawing" xmlns:w10="urn:schemas-microsoft-com:office:word" xmlns:w="http://schemas.openxmlformats.org/wordprocessingml/2006/main" xmlns:w14="http://schemas.microsoft.com/office/word/2010/wordml" xmlns:w15="http://schemas.microsoft.com/office/word/2012/wordml" xmlns:w16cex="http://schemas.microsoft.com/office/word/2018/wordml/cex" xmlns:w16cid="http://schemas.microsoft.com/office/word/2016/wordml/cid" xmlns:w16="http://schemas.microsoft.com/office/word/2018/wordml" xmlns:w16sdtdh="http://schemas.microsoft.com/office/word/2020/wordml/sdtdatahash" xmlns:w16se="http://schemas.microsoft.com/office/word/2015/wordml/symex" xmlns:wpg="http://schemas.microsoft.com/office/word/2010/wordprocessingGroup" xmlns:wpi="http://schemas.microsoft.com/office/word/2010/wordprocessingInk" xmlns:wne="http://schemas.microsoft.com/office/word/2006/wordml" xmlns:wps="http://schemas.microsoft.com/office/word/2010/wordprocessingShape" mc:Ignorable="w14 w15 w16se w16cid w16 w16cex w16sdtdh wp14">
+<w:document xmlns:wpc="http://schemas.microsoft.com/office/word/2010/wordprocessingCanvas" xmlns:cx="http://schemas.microsoft.com/office/drawing/2014/chartex" xmlns:cx1="http://schemas.microsoft.com/office/drawing/2015/9/8/chartex" xmlns:cx2="http://schemas.microsoft.com/office/drawing/2015/10/21/chartex" xmlns:cx3="http://schemas.microsoft.com/office/drawing/2016/5/9/chartex" xmlns:cx4="http://schemas.microsoft.com/office/drawing/2016/5/10/chartex" xmlns:cx5="http://schemas.microsoft.com/office/drawing/2016/5/11/chartex" xmlns:cx6="http://schemas.microsoft.com/office/drawing/2016/5/12/chartex" xmlns:cx7="http://schemas.microsoft.com/office/drawing/2016/5/13/chartex" xmlns:cx8="http://schemas.microsoft.com/office/drawing/2016/5/14/chartex" xmlns:mc="http://schemas.openxmlformats.org/markup-compatibility/2006" xmlns:aink="http://schemas.microsoft.com/office/drawing/2016/ink" xmlns:am3d="http://schemas.microsoft.com/office/drawing/2017/model3d" xmlns:o="urn:schemas-microsoft-com:office:office" xmlns:oel="http://schemas.microsoft.com/office/2019/extlst" xmlns:r="http://schemas.openxmlformats.org/officeDocument/2006/relationships" xmlns:m="http://schemas.openxmlformats.org/officeDocument/2006/math" xmlns:v="urn:schemas-microsoft-com:vml" xmlns:wp14="http://schemas.microsoft.com/office/word/2010/wordprocessingDrawing" xmlns:wp="http://schemas.openxmlformats.org/drawingml/2006/wordprocessingDrawing" xmlns:w10="urn:schemas-microsoft-com:office:word" xmlns:w="http://schemas.openxmlformats.org/wordprocessingml/2006/main" xmlns:w14="http://schemas.microsoft.com/office/word/2010/wordml" xmlns:w15="http://schemas.microsoft.com/office/word/2012/wordml" xmlns:w16cex="http://schemas.microsoft.com/office/word/2018/wordml/cex" xmlns:w16cid="http://schemas.microsoft.com/office/word/2016/wordml/cid" xmlns:w16="http://schemas.microsoft.com/office/word/2018/wordml" xmlns:w16du="http://schemas.microsoft.com/office/word/2023/wordml/word16du" xmlns:w16sdtdh="http://schemas.microsoft.com/office/word/2020/wordml/sdtdatahash" xmlns:w16se="http://schemas.microsoft.com/office/word/2015/wordml/symex" xmlns:wpg="http://schemas.microsoft.com/office/word/2010/wordprocessingGroup" xmlns:wpi="http://schemas.microsoft.com/office/word/2010/wordprocessingInk" xmlns:wne="http://schemas.microsoft.com/office/word/2006/wordml" xmlns:wps="http://schemas.microsoft.com/office/word/2010/wordprocessingShape" mc:Ignorable="w14 w15 w16se w16cid w16 w16cex w16sdtdh w16du wp14">
   <w:body>
     <w:p>
       <w:r>
@@ -30,11 +30,15 @@
       <w:r>
         <w:t xml:space="preserve"> von </w:t>
       </w:r>
-      <w:proofErr w:type="spellStart"/>
-      <w:r>
-        <w:t>Kreditkratentransaktionen</w:t>
-      </w:r>
-      <w:proofErr w:type="spellEnd"/>
+      <w:r>
+        <w:t>Kreditk</w:t>
+      </w:r>
+      <w:r>
+        <w:t>ar</w:t>
+      </w:r>
+      <w:r>
+        <w:t>tentransaktionen</w:t>
+      </w:r>
       <w:r>
         <w:t xml:space="preserve">. Dies ermöglicht es Banken, fundierte Entscheidungen bei der </w:t>
       </w:r>
@@ -288,7 +292,19 @@
         <w:rPr>
           <w:lang w:eastAsia="de-DE"/>
         </w:rPr>
-        <w:t xml:space="preserve">   - Diese Klasse verwaltet das Laden und Speichern des Modells.</w:t>
+        <w:t xml:space="preserve">   - Diese Klasse verwaltet </w:t>
+      </w:r>
+      <w:r>
+        <w:rPr>
+          <w:lang w:eastAsia="de-DE"/>
+        </w:rPr>
+        <w:t xml:space="preserve">das Laden, Speichern und Vorhersagen </w:t>
+      </w:r>
+      <w:r>
+        <w:rPr>
+          <w:lang w:eastAsia="de-DE"/>
+        </w:rPr>
+        <w:t>des Modells.</w:t>
       </w:r>
     </w:p>
     <w:p>
@@ -391,24 +407,49 @@
           <w:lang w:eastAsia="de-DE"/>
         </w:rPr>
       </w:pPr>
-    </w:p>
-    <w:p>
-      <w:pPr>
-        <w:rPr>
-          <w:lang w:eastAsia="de-DE"/>
-        </w:rPr>
-      </w:pPr>
-      <w:r>
-        <w:rPr>
-          <w:lang w:eastAsia="de-DE"/>
-        </w:rPr>
-        <w:t>Mit</w:t>
-      </w:r>
-      <w:r>
-        <w:rPr>
-          <w:lang w:eastAsia="de-DE"/>
-        </w:rPr>
-        <w:t xml:space="preserve"> Klassendetails:</w:t>
+      <w:r>
+        <w:rPr>
+          <w:lang w:eastAsia="de-DE"/>
+        </w:rPr>
+        <w:t xml:space="preserve">   - Sie dient als Abstraktionsschicht für poten</w:t>
+      </w:r>
+      <w:r>
+        <w:rPr>
+          <w:lang w:eastAsia="de-DE"/>
+        </w:rPr>
+        <w:t>z</w:t>
+      </w:r>
+      <w:r>
+        <w:rPr>
+          <w:lang w:eastAsia="de-DE"/>
+        </w:rPr>
+        <w:t>ielle APIs</w:t>
+      </w:r>
+      <w:r>
+        <w:rPr>
+          <w:lang w:eastAsia="de-DE"/>
+        </w:rPr>
+        <w:t>, GUIs etc.</w:t>
+      </w:r>
+    </w:p>
+    <w:p>
+      <w:pPr>
+        <w:rPr>
+          <w:lang w:eastAsia="de-DE"/>
+        </w:rPr>
+      </w:pPr>
+    </w:p>
+    <w:p>
+      <w:pPr>
+        <w:rPr>
+          <w:lang w:eastAsia="de-DE"/>
+        </w:rPr>
+      </w:pPr>
+      <w:r>
+        <w:rPr>
+          <w:lang w:eastAsia="de-DE"/>
+        </w:rPr>
+        <w:t>Mit Klassendetails:</w:t>
       </w:r>
     </w:p>
     <w:p>
@@ -455,13 +496,7 @@
         <w:rPr>
           <w:lang w:eastAsia="de-DE"/>
         </w:rPr>
-        <w:t xml:space="preserve">   - Attribute</w:t>
-      </w:r>
-      <w:r>
-        <w:rPr>
-          <w:lang w:eastAsia="de-DE"/>
-        </w:rPr>
-        <w:t>:</w:t>
+        <w:t xml:space="preserve">   - Attribute:</w:t>
       </w:r>
     </w:p>
     <w:p>
@@ -543,1392 +578,6 @@
           <w:lang w:eastAsia="de-DE"/>
         </w:rPr>
         <w:t>): Fügt eine Transaktion zur Liste hinzu.</w:t>
-      </w:r>
-    </w:p>
-    <w:p>
-      <w:pPr>
-        <w:rPr>
-          <w:lang w:eastAsia="de-DE"/>
-        </w:rPr>
-      </w:pPr>
-      <w:r>
-        <w:rPr>
-          <w:lang w:eastAsia="de-DE"/>
-        </w:rPr>
-        <w:t xml:space="preserve">     - </w:t>
-      </w:r>
-      <w:proofErr w:type="spellStart"/>
-      <w:r>
-        <w:rPr>
-          <w:lang w:eastAsia="de-DE"/>
-        </w:rPr>
-        <w:t>get_transactions</w:t>
-      </w:r>
-      <w:proofErr w:type="spellEnd"/>
-      <w:r>
-        <w:rPr>
-          <w:lang w:eastAsia="de-DE"/>
-        </w:rPr>
-        <w:t>(): Gibt die Liste der Transaktionen zurück.</w:t>
-      </w:r>
-    </w:p>
-    <w:p>
-      <w:pPr>
-        <w:rPr>
-          <w:lang w:eastAsia="de-DE"/>
-        </w:rPr>
-      </w:pPr>
-    </w:p>
-    <w:p>
-      <w:pPr>
-        <w:rPr>
-          <w:lang w:eastAsia="de-DE"/>
-        </w:rPr>
-      </w:pPr>
-      <w:r>
-        <w:rPr>
-          <w:lang w:eastAsia="de-DE"/>
-        </w:rPr>
-        <w:t xml:space="preserve">2. </w:t>
-      </w:r>
-      <w:proofErr w:type="spellStart"/>
-      <w:r>
-        <w:rPr>
-          <w:lang w:eastAsia="de-DE"/>
-        </w:rPr>
-        <w:t>DataProcessor</w:t>
-      </w:r>
-      <w:proofErr w:type="spellEnd"/>
-      <w:r>
-        <w:rPr>
-          <w:lang w:eastAsia="de-DE"/>
-        </w:rPr>
-        <w:t xml:space="preserve"> Klasse:</w:t>
-      </w:r>
-    </w:p>
-    <w:p>
-      <w:pPr>
-        <w:rPr>
-          <w:lang w:eastAsia="de-DE"/>
-        </w:rPr>
-      </w:pPr>
-      <w:r>
-        <w:rPr>
-          <w:lang w:eastAsia="de-DE"/>
-        </w:rPr>
-        <w:t xml:space="preserve">   - Attribute:</w:t>
-      </w:r>
-    </w:p>
-    <w:p>
-      <w:pPr>
-        <w:rPr>
-          <w:lang w:eastAsia="de-DE"/>
-        </w:rPr>
-      </w:pPr>
-      <w:r>
-        <w:rPr>
-          <w:lang w:eastAsia="de-DE"/>
-        </w:rPr>
-        <w:t xml:space="preserve">     - </w:t>
-      </w:r>
-      <w:proofErr w:type="spellStart"/>
-      <w:r>
-        <w:rPr>
-          <w:lang w:eastAsia="de-DE"/>
-        </w:rPr>
-        <w:t>data_path</w:t>
-      </w:r>
-      <w:proofErr w:type="spellEnd"/>
-      <w:r>
-        <w:rPr>
-          <w:lang w:eastAsia="de-DE"/>
-        </w:rPr>
-        <w:t>: Pfad zur Datenquelle.</w:t>
-      </w:r>
-    </w:p>
-    <w:p>
-      <w:pPr>
-        <w:rPr>
-          <w:lang w:eastAsia="de-DE"/>
-        </w:rPr>
-      </w:pPr>
-      <w:r>
-        <w:rPr>
-          <w:lang w:eastAsia="de-DE"/>
-        </w:rPr>
-        <w:t xml:space="preserve">     - </w:t>
-      </w:r>
-      <w:proofErr w:type="spellStart"/>
-      <w:r>
-        <w:rPr>
-          <w:lang w:eastAsia="de-DE"/>
-        </w:rPr>
-        <w:t>x_train</w:t>
-      </w:r>
-      <w:proofErr w:type="spellEnd"/>
-      <w:r>
-        <w:rPr>
-          <w:lang w:eastAsia="de-DE"/>
-        </w:rPr>
-        <w:t xml:space="preserve">, </w:t>
-      </w:r>
-      <w:proofErr w:type="spellStart"/>
-      <w:r>
-        <w:rPr>
-          <w:lang w:eastAsia="de-DE"/>
-        </w:rPr>
-        <w:t>x_test</w:t>
-      </w:r>
-      <w:proofErr w:type="spellEnd"/>
-      <w:r>
-        <w:rPr>
-          <w:lang w:eastAsia="de-DE"/>
-        </w:rPr>
-        <w:t xml:space="preserve">, </w:t>
-      </w:r>
-      <w:proofErr w:type="spellStart"/>
-      <w:r>
-        <w:rPr>
-          <w:lang w:eastAsia="de-DE"/>
-        </w:rPr>
-        <w:t>y_train</w:t>
-      </w:r>
-      <w:proofErr w:type="spellEnd"/>
-      <w:r>
-        <w:rPr>
-          <w:lang w:eastAsia="de-DE"/>
-        </w:rPr>
-        <w:t xml:space="preserve">, </w:t>
-      </w:r>
-      <w:proofErr w:type="spellStart"/>
-      <w:r>
-        <w:rPr>
-          <w:lang w:eastAsia="de-DE"/>
-        </w:rPr>
-        <w:t>y_test</w:t>
-      </w:r>
-      <w:proofErr w:type="spellEnd"/>
-      <w:r>
-        <w:rPr>
-          <w:lang w:eastAsia="de-DE"/>
-        </w:rPr>
-        <w:t>: Trainings- und Testdaten für die Modellierung.</w:t>
-      </w:r>
-    </w:p>
-    <w:p>
-      <w:pPr>
-        <w:rPr>
-          <w:lang w:eastAsia="de-DE"/>
-        </w:rPr>
-      </w:pPr>
-      <w:r>
-        <w:rPr>
-          <w:lang w:eastAsia="de-DE"/>
-        </w:rPr>
-        <w:t xml:space="preserve">     - </w:t>
-      </w:r>
-      <w:proofErr w:type="spellStart"/>
-      <w:r>
-        <w:rPr>
-          <w:lang w:eastAsia="de-DE"/>
-        </w:rPr>
-        <w:t>test_split</w:t>
-      </w:r>
-      <w:proofErr w:type="spellEnd"/>
-      <w:r>
-        <w:rPr>
-          <w:lang w:eastAsia="de-DE"/>
-        </w:rPr>
-        <w:t>: Prozentsatz der Daten für den Testsplit.</w:t>
-      </w:r>
-    </w:p>
-    <w:p>
-      <w:pPr>
-        <w:rPr>
-          <w:lang w:eastAsia="de-DE"/>
-        </w:rPr>
-      </w:pPr>
-      <w:r>
-        <w:rPr>
-          <w:lang w:eastAsia="de-DE"/>
-        </w:rPr>
-        <w:t xml:space="preserve">     - </w:t>
-      </w:r>
-      <w:proofErr w:type="spellStart"/>
-      <w:r>
-        <w:rPr>
-          <w:lang w:eastAsia="de-DE"/>
-        </w:rPr>
-        <w:t>scaler</w:t>
-      </w:r>
-      <w:proofErr w:type="spellEnd"/>
-      <w:r>
-        <w:rPr>
-          <w:lang w:eastAsia="de-DE"/>
-        </w:rPr>
-        <w:t xml:space="preserve">: </w:t>
-      </w:r>
-      <w:proofErr w:type="spellStart"/>
-      <w:r>
-        <w:rPr>
-          <w:lang w:eastAsia="de-DE"/>
-        </w:rPr>
-        <w:t>StandardScaler</w:t>
-      </w:r>
-      <w:proofErr w:type="spellEnd"/>
-      <w:r>
-        <w:rPr>
-          <w:lang w:eastAsia="de-DE"/>
-        </w:rPr>
-        <w:t xml:space="preserve"> für die Datenvorverarbeitung.</w:t>
-      </w:r>
-    </w:p>
-    <w:p>
-      <w:pPr>
-        <w:rPr>
-          <w:lang w:eastAsia="de-DE"/>
-        </w:rPr>
-      </w:pPr>
-      <w:r>
-        <w:rPr>
-          <w:lang w:eastAsia="de-DE"/>
-        </w:rPr>
-        <w:t xml:space="preserve">   - Methoden:</w:t>
-      </w:r>
-    </w:p>
-    <w:p>
-      <w:pPr>
-        <w:rPr>
-          <w:lang w:eastAsia="de-DE"/>
-        </w:rPr>
-      </w:pPr>
-      <w:r>
-        <w:rPr>
-          <w:lang w:eastAsia="de-DE"/>
-        </w:rPr>
-        <w:t xml:space="preserve">     - __</w:t>
-      </w:r>
-      <w:proofErr w:type="spellStart"/>
-      <w:r>
-        <w:rPr>
-          <w:lang w:eastAsia="de-DE"/>
-        </w:rPr>
-        <w:t>init</w:t>
-      </w:r>
-      <w:proofErr w:type="spellEnd"/>
-      <w:r>
-        <w:rPr>
-          <w:lang w:eastAsia="de-DE"/>
-        </w:rPr>
-        <w:t>__(</w:t>
-      </w:r>
-      <w:proofErr w:type="spellStart"/>
-      <w:r>
-        <w:rPr>
-          <w:lang w:eastAsia="de-DE"/>
-        </w:rPr>
-        <w:t>data_path</w:t>
-      </w:r>
-      <w:proofErr w:type="spellEnd"/>
-      <w:r>
-        <w:rPr>
-          <w:lang w:eastAsia="de-DE"/>
-        </w:rPr>
-        <w:t xml:space="preserve">, </w:t>
-      </w:r>
-      <w:proofErr w:type="spellStart"/>
-      <w:r>
-        <w:rPr>
-          <w:lang w:eastAsia="de-DE"/>
-        </w:rPr>
-        <w:t>test_split</w:t>
-      </w:r>
-      <w:proofErr w:type="spellEnd"/>
-      <w:r>
-        <w:rPr>
-          <w:lang w:eastAsia="de-DE"/>
-        </w:rPr>
-        <w:t>): Initialisiert mit Pfad und Optionen.</w:t>
-      </w:r>
-    </w:p>
-    <w:p>
-      <w:pPr>
-        <w:rPr>
-          <w:lang w:eastAsia="de-DE"/>
-        </w:rPr>
-      </w:pPr>
-      <w:r>
-        <w:rPr>
-          <w:lang w:eastAsia="de-DE"/>
-        </w:rPr>
-        <w:t xml:space="preserve">     - </w:t>
-      </w:r>
-      <w:proofErr w:type="spellStart"/>
-      <w:r>
-        <w:rPr>
-          <w:lang w:eastAsia="de-DE"/>
-        </w:rPr>
-        <w:t>process_data</w:t>
-      </w:r>
-      <w:proofErr w:type="spellEnd"/>
-      <w:r>
-        <w:rPr>
-          <w:lang w:eastAsia="de-DE"/>
-        </w:rPr>
-        <w:t>(): Ladet, teilt und verarbeitet die Daten.</w:t>
-      </w:r>
-    </w:p>
-    <w:p>
-      <w:pPr>
-        <w:rPr>
-          <w:lang w:eastAsia="de-DE"/>
-        </w:rPr>
-      </w:pPr>
-      <w:r>
-        <w:rPr>
-          <w:lang w:eastAsia="de-DE"/>
-        </w:rPr>
-        <w:t xml:space="preserve">     - </w:t>
-      </w:r>
-      <w:proofErr w:type="spellStart"/>
-      <w:r>
-        <w:rPr>
-          <w:lang w:eastAsia="de-DE"/>
-        </w:rPr>
-        <w:t>load_data</w:t>
-      </w:r>
-      <w:proofErr w:type="spellEnd"/>
-      <w:r>
-        <w:rPr>
-          <w:lang w:eastAsia="de-DE"/>
-        </w:rPr>
-        <w:t>(): Lädt die Daten aus der angegebenen Datei.</w:t>
-      </w:r>
-    </w:p>
-    <w:p>
-      <w:pPr>
-        <w:rPr>
-          <w:lang w:eastAsia="de-DE"/>
-        </w:rPr>
-      </w:pPr>
-      <w:r>
-        <w:rPr>
-          <w:lang w:eastAsia="de-DE"/>
-        </w:rPr>
-        <w:t xml:space="preserve">     - </w:t>
-      </w:r>
-      <w:proofErr w:type="spellStart"/>
-      <w:r>
-        <w:rPr>
-          <w:lang w:eastAsia="de-DE"/>
-        </w:rPr>
-        <w:t>split_data</w:t>
-      </w:r>
-      <w:proofErr w:type="spellEnd"/>
-      <w:r>
-        <w:rPr>
-          <w:lang w:eastAsia="de-DE"/>
-        </w:rPr>
-        <w:t xml:space="preserve">(): Teilt die Daten in Trainings- und </w:t>
-      </w:r>
-      <w:proofErr w:type="spellStart"/>
-      <w:r>
-        <w:rPr>
-          <w:lang w:eastAsia="de-DE"/>
-        </w:rPr>
-        <w:t>Testsets</w:t>
-      </w:r>
-      <w:proofErr w:type="spellEnd"/>
-      <w:r>
-        <w:rPr>
-          <w:lang w:eastAsia="de-DE"/>
-        </w:rPr>
-        <w:t>.</w:t>
-      </w:r>
-    </w:p>
-    <w:p>
-      <w:pPr>
-        <w:rPr>
-          <w:lang w:eastAsia="de-DE"/>
-        </w:rPr>
-      </w:pPr>
-      <w:r>
-        <w:rPr>
-          <w:lang w:eastAsia="de-DE"/>
-        </w:rPr>
-        <w:t xml:space="preserve">     - </w:t>
-      </w:r>
-      <w:proofErr w:type="spellStart"/>
-      <w:r>
-        <w:rPr>
-          <w:lang w:eastAsia="de-DE"/>
-        </w:rPr>
-        <w:t>preprocess_data</w:t>
-      </w:r>
-      <w:proofErr w:type="spellEnd"/>
-      <w:r>
-        <w:rPr>
-          <w:lang w:eastAsia="de-DE"/>
-        </w:rPr>
-        <w:t xml:space="preserve">(): Verarbeitet die Daten mit einem </w:t>
-      </w:r>
-      <w:proofErr w:type="spellStart"/>
-      <w:r>
-        <w:rPr>
-          <w:lang w:eastAsia="de-DE"/>
-        </w:rPr>
-        <w:t>Scaler</w:t>
-      </w:r>
-      <w:proofErr w:type="spellEnd"/>
-      <w:r>
-        <w:rPr>
-          <w:lang w:eastAsia="de-DE"/>
-        </w:rPr>
-        <w:t>.</w:t>
-      </w:r>
-    </w:p>
-    <w:p>
-      <w:pPr>
-        <w:rPr>
-          <w:lang w:eastAsia="de-DE"/>
-        </w:rPr>
-      </w:pPr>
-    </w:p>
-    <w:p>
-      <w:pPr>
-        <w:rPr>
-          <w:lang w:eastAsia="de-DE"/>
-        </w:rPr>
-      </w:pPr>
-      <w:r>
-        <w:rPr>
-          <w:lang w:eastAsia="de-DE"/>
-        </w:rPr>
-        <w:t xml:space="preserve">3. </w:t>
-      </w:r>
-      <w:proofErr w:type="spellStart"/>
-      <w:r>
-        <w:rPr>
-          <w:lang w:eastAsia="de-DE"/>
-        </w:rPr>
-        <w:t>ModelTrainer</w:t>
-      </w:r>
-      <w:proofErr w:type="spellEnd"/>
-      <w:r>
-        <w:rPr>
-          <w:lang w:eastAsia="de-DE"/>
-        </w:rPr>
-        <w:t xml:space="preserve"> Klasse:</w:t>
-      </w:r>
-    </w:p>
-    <w:p>
-      <w:pPr>
-        <w:rPr>
-          <w:lang w:eastAsia="de-DE"/>
-        </w:rPr>
-      </w:pPr>
-      <w:r>
-        <w:rPr>
-          <w:lang w:eastAsia="de-DE"/>
-        </w:rPr>
-        <w:t xml:space="preserve">   - Attribute:</w:t>
-      </w:r>
-    </w:p>
-    <w:p>
-      <w:pPr>
-        <w:rPr>
-          <w:lang w:eastAsia="de-DE"/>
-        </w:rPr>
-      </w:pPr>
-      <w:r>
-        <w:rPr>
-          <w:lang w:eastAsia="de-DE"/>
-        </w:rPr>
-        <w:t xml:space="preserve">     - </w:t>
-      </w:r>
-      <w:proofErr w:type="spellStart"/>
-      <w:r>
-        <w:rPr>
-          <w:lang w:eastAsia="de-DE"/>
-        </w:rPr>
-        <w:t>x_train</w:t>
-      </w:r>
-      <w:proofErr w:type="spellEnd"/>
-      <w:r>
-        <w:rPr>
-          <w:lang w:eastAsia="de-DE"/>
-        </w:rPr>
-        <w:t xml:space="preserve">, </w:t>
-      </w:r>
-      <w:proofErr w:type="spellStart"/>
-      <w:r>
-        <w:rPr>
-          <w:lang w:eastAsia="de-DE"/>
-        </w:rPr>
-        <w:t>y_train</w:t>
-      </w:r>
-      <w:proofErr w:type="spellEnd"/>
-      <w:r>
-        <w:rPr>
-          <w:lang w:eastAsia="de-DE"/>
-        </w:rPr>
-        <w:t>: Trainingsdaten und -labels.</w:t>
-      </w:r>
-    </w:p>
-    <w:p>
-      <w:pPr>
-        <w:rPr>
-          <w:lang w:eastAsia="de-DE"/>
-        </w:rPr>
-      </w:pPr>
-      <w:r>
-        <w:rPr>
-          <w:lang w:eastAsia="de-DE"/>
-        </w:rPr>
-        <w:t xml:space="preserve">     - </w:t>
-      </w:r>
-      <w:proofErr w:type="spellStart"/>
-      <w:r>
-        <w:rPr>
-          <w:lang w:eastAsia="de-DE"/>
-        </w:rPr>
-        <w:t>model</w:t>
-      </w:r>
-      <w:proofErr w:type="spellEnd"/>
-      <w:r>
-        <w:rPr>
-          <w:lang w:eastAsia="de-DE"/>
-        </w:rPr>
-        <w:t>: Trainiertes Modell, das für die Vorhersage verwendet wird.</w:t>
-      </w:r>
-    </w:p>
-    <w:p>
-      <w:pPr>
-        <w:rPr>
-          <w:lang w:eastAsia="de-DE"/>
-        </w:rPr>
-      </w:pPr>
-      <w:r>
-        <w:rPr>
-          <w:lang w:eastAsia="de-DE"/>
-        </w:rPr>
-        <w:t xml:space="preserve">   - Methoden:</w:t>
-      </w:r>
-    </w:p>
-    <w:p>
-      <w:pPr>
-        <w:rPr>
-          <w:lang w:eastAsia="de-DE"/>
-        </w:rPr>
-      </w:pPr>
-      <w:r>
-        <w:rPr>
-          <w:lang w:eastAsia="de-DE"/>
-        </w:rPr>
-        <w:t xml:space="preserve">     - __</w:t>
-      </w:r>
-      <w:proofErr w:type="spellStart"/>
-      <w:r>
-        <w:rPr>
-          <w:lang w:eastAsia="de-DE"/>
-        </w:rPr>
-        <w:t>init</w:t>
-      </w:r>
-      <w:proofErr w:type="spellEnd"/>
-      <w:r>
-        <w:rPr>
-          <w:lang w:eastAsia="de-DE"/>
-        </w:rPr>
-        <w:t>__(</w:t>
-      </w:r>
-      <w:proofErr w:type="spellStart"/>
-      <w:r>
-        <w:rPr>
-          <w:lang w:eastAsia="de-DE"/>
-        </w:rPr>
-        <w:t>x_train</w:t>
-      </w:r>
-      <w:proofErr w:type="spellEnd"/>
-      <w:r>
-        <w:rPr>
-          <w:lang w:eastAsia="de-DE"/>
-        </w:rPr>
-        <w:t xml:space="preserve">, </w:t>
-      </w:r>
-      <w:proofErr w:type="spellStart"/>
-      <w:r>
-        <w:rPr>
-          <w:lang w:eastAsia="de-DE"/>
-        </w:rPr>
-        <w:t>y_train</w:t>
-      </w:r>
-      <w:proofErr w:type="spellEnd"/>
-      <w:r>
-        <w:rPr>
-          <w:lang w:eastAsia="de-DE"/>
-        </w:rPr>
-        <w:t>): Initialisiert mit Trainingsdaten.</w:t>
-      </w:r>
-    </w:p>
-    <w:p>
-      <w:pPr>
-        <w:rPr>
-          <w:lang w:eastAsia="de-DE"/>
-        </w:rPr>
-      </w:pPr>
-      <w:r>
-        <w:rPr>
-          <w:lang w:eastAsia="de-DE"/>
-        </w:rPr>
-        <w:t xml:space="preserve">     - </w:t>
-      </w:r>
-      <w:proofErr w:type="spellStart"/>
-      <w:r>
-        <w:rPr>
-          <w:lang w:eastAsia="de-DE"/>
-        </w:rPr>
-        <w:t>train_model</w:t>
-      </w:r>
-      <w:proofErr w:type="spellEnd"/>
-      <w:r>
-        <w:rPr>
-          <w:lang w:eastAsia="de-DE"/>
-        </w:rPr>
-        <w:t>(</w:t>
-      </w:r>
-      <w:proofErr w:type="spellStart"/>
-      <w:r>
-        <w:rPr>
-          <w:lang w:eastAsia="de-DE"/>
-        </w:rPr>
-        <w:t>n_estimators</w:t>
-      </w:r>
-      <w:proofErr w:type="spellEnd"/>
-      <w:r>
-        <w:rPr>
-          <w:lang w:eastAsia="de-DE"/>
-        </w:rPr>
-        <w:t xml:space="preserve">, </w:t>
-      </w:r>
-      <w:proofErr w:type="spellStart"/>
-      <w:r>
-        <w:rPr>
-          <w:lang w:eastAsia="de-DE"/>
-        </w:rPr>
-        <w:t>random_state</w:t>
-      </w:r>
-      <w:proofErr w:type="spellEnd"/>
-      <w:r>
-        <w:rPr>
-          <w:lang w:eastAsia="de-DE"/>
-        </w:rPr>
-        <w:t>): Trainiert das Modell (Random Forest) mit den angegebenen Parametern.</w:t>
-      </w:r>
-    </w:p>
-    <w:p>
-      <w:pPr>
-        <w:rPr>
-          <w:lang w:eastAsia="de-DE"/>
-        </w:rPr>
-      </w:pPr>
-    </w:p>
-    <w:p>
-      <w:pPr>
-        <w:rPr>
-          <w:lang w:eastAsia="de-DE"/>
-        </w:rPr>
-      </w:pPr>
-      <w:r>
-        <w:rPr>
-          <w:lang w:eastAsia="de-DE"/>
-        </w:rPr>
-        <w:t xml:space="preserve">4. </w:t>
-      </w:r>
-      <w:proofErr w:type="spellStart"/>
-      <w:r>
-        <w:rPr>
-          <w:lang w:eastAsia="de-DE"/>
-        </w:rPr>
-        <w:t>ModelManager</w:t>
-      </w:r>
-      <w:proofErr w:type="spellEnd"/>
-      <w:r>
-        <w:rPr>
-          <w:lang w:eastAsia="de-DE"/>
-        </w:rPr>
-        <w:t xml:space="preserve"> Klasse:</w:t>
-      </w:r>
-    </w:p>
-    <w:p>
-      <w:pPr>
-        <w:rPr>
-          <w:lang w:eastAsia="de-DE"/>
-        </w:rPr>
-      </w:pPr>
-      <w:r>
-        <w:rPr>
-          <w:lang w:eastAsia="de-DE"/>
-        </w:rPr>
-        <w:t xml:space="preserve">   - Attribute:</w:t>
-      </w:r>
-    </w:p>
-    <w:p>
-      <w:pPr>
-        <w:rPr>
-          <w:lang w:eastAsia="de-DE"/>
-        </w:rPr>
-      </w:pPr>
-      <w:r>
-        <w:rPr>
-          <w:lang w:eastAsia="de-DE"/>
-        </w:rPr>
-        <w:t xml:space="preserve">     - </w:t>
-      </w:r>
-      <w:proofErr w:type="spellStart"/>
-      <w:r>
-        <w:rPr>
-          <w:lang w:eastAsia="de-DE"/>
-        </w:rPr>
-        <w:t>model_path</w:t>
-      </w:r>
-      <w:proofErr w:type="spellEnd"/>
-      <w:r>
-        <w:rPr>
-          <w:lang w:eastAsia="de-DE"/>
-        </w:rPr>
-        <w:t>: Pfad zur gespeicherten Modelldatei.</w:t>
-      </w:r>
-    </w:p>
-    <w:p>
-      <w:pPr>
-        <w:rPr>
-          <w:lang w:eastAsia="de-DE"/>
-        </w:rPr>
-      </w:pPr>
-      <w:r>
-        <w:rPr>
-          <w:lang w:eastAsia="de-DE"/>
-        </w:rPr>
-        <w:t xml:space="preserve">     - </w:t>
-      </w:r>
-      <w:proofErr w:type="spellStart"/>
-      <w:r>
-        <w:rPr>
-          <w:lang w:eastAsia="de-DE"/>
-        </w:rPr>
-        <w:t>model</w:t>
-      </w:r>
-      <w:proofErr w:type="spellEnd"/>
-      <w:r>
-        <w:rPr>
-          <w:lang w:eastAsia="de-DE"/>
-        </w:rPr>
-        <w:t xml:space="preserve">: Geladenes Modell als </w:t>
-      </w:r>
-      <w:proofErr w:type="spellStart"/>
-      <w:r>
-        <w:rPr>
-          <w:lang w:eastAsia="de-DE"/>
-        </w:rPr>
-        <w:t>InferenceSession</w:t>
-      </w:r>
-      <w:proofErr w:type="spellEnd"/>
-      <w:r>
-        <w:rPr>
-          <w:lang w:eastAsia="de-DE"/>
-        </w:rPr>
-        <w:t>.</w:t>
-      </w:r>
-    </w:p>
-    <w:p>
-      <w:pPr>
-        <w:rPr>
-          <w:lang w:eastAsia="de-DE"/>
-        </w:rPr>
-      </w:pPr>
-      <w:r>
-        <w:rPr>
-          <w:lang w:eastAsia="de-DE"/>
-        </w:rPr>
-        <w:t xml:space="preserve">   - Methoden:</w:t>
-      </w:r>
-    </w:p>
-    <w:p>
-      <w:pPr>
-        <w:rPr>
-          <w:lang w:eastAsia="de-DE"/>
-        </w:rPr>
-      </w:pPr>
-      <w:r>
-        <w:rPr>
-          <w:lang w:eastAsia="de-DE"/>
-        </w:rPr>
-        <w:t xml:space="preserve">     - __</w:t>
-      </w:r>
-      <w:proofErr w:type="spellStart"/>
-      <w:r>
-        <w:rPr>
-          <w:lang w:eastAsia="de-DE"/>
-        </w:rPr>
-        <w:t>init</w:t>
-      </w:r>
-      <w:proofErr w:type="spellEnd"/>
-      <w:r>
-        <w:rPr>
-          <w:lang w:eastAsia="de-DE"/>
-        </w:rPr>
-        <w:t>__(</w:t>
-      </w:r>
-      <w:proofErr w:type="spellStart"/>
-      <w:r>
-        <w:rPr>
-          <w:lang w:eastAsia="de-DE"/>
-        </w:rPr>
-        <w:t>model_path</w:t>
-      </w:r>
-      <w:proofErr w:type="spellEnd"/>
-      <w:r>
-        <w:rPr>
-          <w:lang w:eastAsia="de-DE"/>
-        </w:rPr>
-        <w:t>): Initialisiert den Manager mit dem Modellpfad.</w:t>
-      </w:r>
-    </w:p>
-    <w:p>
-      <w:pPr>
-        <w:rPr>
-          <w:lang w:eastAsia="de-DE"/>
-        </w:rPr>
-      </w:pPr>
-      <w:r>
-        <w:rPr>
-          <w:lang w:eastAsia="de-DE"/>
-        </w:rPr>
-        <w:t xml:space="preserve">     - </w:t>
-      </w:r>
-      <w:proofErr w:type="spellStart"/>
-      <w:r>
-        <w:rPr>
-          <w:lang w:eastAsia="de-DE"/>
-        </w:rPr>
-        <w:t>save_model</w:t>
-      </w:r>
-      <w:proofErr w:type="spellEnd"/>
-      <w:r>
-        <w:rPr>
-          <w:lang w:eastAsia="de-DE"/>
-        </w:rPr>
-        <w:t>(</w:t>
-      </w:r>
-      <w:proofErr w:type="spellStart"/>
-      <w:r>
-        <w:rPr>
-          <w:lang w:eastAsia="de-DE"/>
-        </w:rPr>
-        <w:t>model</w:t>
-      </w:r>
-      <w:proofErr w:type="spellEnd"/>
-      <w:r>
-        <w:rPr>
-          <w:lang w:eastAsia="de-DE"/>
-        </w:rPr>
-        <w:t xml:space="preserve">, </w:t>
-      </w:r>
-      <w:proofErr w:type="spellStart"/>
-      <w:r>
-        <w:rPr>
-          <w:lang w:eastAsia="de-DE"/>
-        </w:rPr>
-        <w:t>x_train</w:t>
-      </w:r>
-      <w:proofErr w:type="spellEnd"/>
-      <w:r>
-        <w:rPr>
-          <w:lang w:eastAsia="de-DE"/>
-        </w:rPr>
-        <w:t>): Speichert das Modell als ONNX-Datei.</w:t>
-      </w:r>
-    </w:p>
-    <w:p>
-      <w:pPr>
-        <w:rPr>
-          <w:lang w:eastAsia="de-DE"/>
-        </w:rPr>
-      </w:pPr>
-      <w:r>
-        <w:rPr>
-          <w:lang w:eastAsia="de-DE"/>
-        </w:rPr>
-        <w:t xml:space="preserve">     - </w:t>
-      </w:r>
-      <w:proofErr w:type="spellStart"/>
-      <w:r>
-        <w:rPr>
-          <w:lang w:eastAsia="de-DE"/>
-        </w:rPr>
-        <w:t>load_model</w:t>
-      </w:r>
-      <w:proofErr w:type="spellEnd"/>
-      <w:r>
-        <w:rPr>
-          <w:lang w:eastAsia="de-DE"/>
-        </w:rPr>
-        <w:t>(): Lädt das Modell aus der ONNX-Datei.</w:t>
-      </w:r>
-    </w:p>
-    <w:p>
-      <w:pPr>
-        <w:rPr>
-          <w:lang w:eastAsia="de-DE"/>
-        </w:rPr>
-      </w:pPr>
-      <w:r>
-        <w:rPr>
-          <w:lang w:eastAsia="de-DE"/>
-        </w:rPr>
-        <w:t xml:space="preserve">     - </w:t>
-      </w:r>
-      <w:proofErr w:type="spellStart"/>
-      <w:r>
-        <w:rPr>
-          <w:lang w:eastAsia="de-DE"/>
-        </w:rPr>
-        <w:t>get_prediction</w:t>
-      </w:r>
-      <w:proofErr w:type="spellEnd"/>
-      <w:r>
-        <w:rPr>
-          <w:lang w:eastAsia="de-DE"/>
-        </w:rPr>
-        <w:t>(</w:t>
-      </w:r>
-      <w:proofErr w:type="spellStart"/>
-      <w:r>
-        <w:rPr>
-          <w:lang w:eastAsia="de-DE"/>
-        </w:rPr>
-        <w:t>data</w:t>
-      </w:r>
-      <w:proofErr w:type="spellEnd"/>
-      <w:r>
-        <w:rPr>
-          <w:lang w:eastAsia="de-DE"/>
-        </w:rPr>
-        <w:t>): Macht eine Vorhersage mit dem geladenen Modell.</w:t>
-      </w:r>
-    </w:p>
-    <w:p>
-      <w:pPr>
-        <w:rPr>
-          <w:lang w:eastAsia="de-DE"/>
-        </w:rPr>
-      </w:pPr>
-    </w:p>
-    <w:p>
-      <w:pPr>
-        <w:rPr>
-          <w:lang w:val="en-US" w:eastAsia="de-DE"/>
-        </w:rPr>
-      </w:pPr>
-      <w:r>
-        <w:rPr>
-          <w:lang w:val="en-US" w:eastAsia="de-DE"/>
-        </w:rPr>
-        <w:t xml:space="preserve">5. </w:t>
-      </w:r>
-      <w:proofErr w:type="spellStart"/>
-      <w:r>
-        <w:rPr>
-          <w:lang w:val="en-US" w:eastAsia="de-DE"/>
-        </w:rPr>
-        <w:t>ModelEvaluator</w:t>
-      </w:r>
-      <w:proofErr w:type="spellEnd"/>
-      <w:r>
-        <w:rPr>
-          <w:lang w:val="en-US" w:eastAsia="de-DE"/>
-        </w:rPr>
-        <w:t xml:space="preserve"> Klasse:</w:t>
-      </w:r>
-    </w:p>
-    <w:p>
-      <w:pPr>
-        <w:rPr>
-          <w:lang w:val="en-US" w:eastAsia="de-DE"/>
-        </w:rPr>
-      </w:pPr>
-      <w:r>
-        <w:rPr>
-          <w:lang w:val="en-US" w:eastAsia="de-DE"/>
-        </w:rPr>
-        <w:t xml:space="preserve">   - Attribute:</w:t>
-      </w:r>
-    </w:p>
-    <w:p>
-      <w:pPr>
-        <w:rPr>
-          <w:lang w:val="en-US" w:eastAsia="de-DE"/>
-        </w:rPr>
-      </w:pPr>
-      <w:r>
-        <w:rPr>
-          <w:lang w:val="en-US" w:eastAsia="de-DE"/>
-        </w:rPr>
-        <w:t xml:space="preserve">     - model: </w:t>
-      </w:r>
-      <w:proofErr w:type="spellStart"/>
-      <w:r>
-        <w:rPr>
-          <w:lang w:val="en-US" w:eastAsia="de-DE"/>
-        </w:rPr>
-        <w:t>Trainiertes</w:t>
-      </w:r>
-      <w:proofErr w:type="spellEnd"/>
-      <w:r>
-        <w:rPr>
-          <w:lang w:val="en-US" w:eastAsia="de-DE"/>
-        </w:rPr>
-        <w:t xml:space="preserve"> Modell (</w:t>
-      </w:r>
-      <w:proofErr w:type="spellStart"/>
-      <w:r>
-        <w:rPr>
-          <w:lang w:val="en-US" w:eastAsia="de-DE"/>
-        </w:rPr>
-        <w:t>InferenceSession</w:t>
-      </w:r>
-      <w:proofErr w:type="spellEnd"/>
-      <w:r>
-        <w:rPr>
-          <w:lang w:val="en-US" w:eastAsia="de-DE"/>
-        </w:rPr>
-        <w:t>).</w:t>
-      </w:r>
-    </w:p>
-    <w:p>
-      <w:pPr>
-        <w:rPr>
-          <w:lang w:eastAsia="de-DE"/>
-        </w:rPr>
-      </w:pPr>
-      <w:r>
-        <w:rPr>
-          <w:lang w:val="en-US" w:eastAsia="de-DE"/>
-        </w:rPr>
-        <w:t xml:space="preserve">     </w:t>
-      </w:r>
-      <w:r>
-        <w:rPr>
-          <w:lang w:eastAsia="de-DE"/>
-        </w:rPr>
-        <w:t xml:space="preserve">- </w:t>
-      </w:r>
-      <w:proofErr w:type="spellStart"/>
-      <w:r>
-        <w:rPr>
-          <w:lang w:eastAsia="de-DE"/>
-        </w:rPr>
-        <w:t>x_test</w:t>
-      </w:r>
-      <w:proofErr w:type="spellEnd"/>
-      <w:r>
-        <w:rPr>
-          <w:lang w:eastAsia="de-DE"/>
-        </w:rPr>
-        <w:t xml:space="preserve">, </w:t>
-      </w:r>
-      <w:proofErr w:type="spellStart"/>
-      <w:r>
-        <w:rPr>
-          <w:lang w:eastAsia="de-DE"/>
-        </w:rPr>
-        <w:t>y_test</w:t>
-      </w:r>
-      <w:proofErr w:type="spellEnd"/>
-      <w:r>
-        <w:rPr>
-          <w:lang w:eastAsia="de-DE"/>
-        </w:rPr>
-        <w:t>: Testdaten und -labels für die Modellbewertung.</w:t>
-      </w:r>
-    </w:p>
-    <w:p>
-      <w:pPr>
-        <w:rPr>
-          <w:lang w:eastAsia="de-DE"/>
-        </w:rPr>
-      </w:pPr>
-      <w:r>
-        <w:rPr>
-          <w:lang w:eastAsia="de-DE"/>
-        </w:rPr>
-        <w:t xml:space="preserve">   - Methoden:</w:t>
-      </w:r>
-    </w:p>
-    <w:p>
-      <w:pPr>
-        <w:rPr>
-          <w:lang w:eastAsia="de-DE"/>
-        </w:rPr>
-      </w:pPr>
-      <w:r>
-        <w:rPr>
-          <w:lang w:eastAsia="de-DE"/>
-        </w:rPr>
-        <w:t xml:space="preserve">     - __</w:t>
-      </w:r>
-      <w:proofErr w:type="spellStart"/>
-      <w:r>
-        <w:rPr>
-          <w:lang w:eastAsia="de-DE"/>
-        </w:rPr>
-        <w:t>init</w:t>
-      </w:r>
-      <w:proofErr w:type="spellEnd"/>
-      <w:r>
-        <w:rPr>
-          <w:lang w:eastAsia="de-DE"/>
-        </w:rPr>
-        <w:t>__(</w:t>
-      </w:r>
-      <w:proofErr w:type="spellStart"/>
-      <w:r>
-        <w:rPr>
-          <w:lang w:eastAsia="de-DE"/>
-        </w:rPr>
-        <w:t>model</w:t>
-      </w:r>
-      <w:proofErr w:type="spellEnd"/>
-      <w:r>
-        <w:rPr>
-          <w:lang w:eastAsia="de-DE"/>
-        </w:rPr>
-        <w:t xml:space="preserve">, </w:t>
-      </w:r>
-      <w:proofErr w:type="spellStart"/>
-      <w:r>
-        <w:rPr>
-          <w:lang w:eastAsia="de-DE"/>
-        </w:rPr>
-        <w:t>x_test</w:t>
-      </w:r>
-      <w:proofErr w:type="spellEnd"/>
-      <w:r>
-        <w:rPr>
-          <w:lang w:eastAsia="de-DE"/>
-        </w:rPr>
-        <w:t xml:space="preserve">, </w:t>
-      </w:r>
-      <w:proofErr w:type="spellStart"/>
-      <w:r>
-        <w:rPr>
-          <w:lang w:eastAsia="de-DE"/>
-        </w:rPr>
-        <w:t>y_test</w:t>
-      </w:r>
-      <w:proofErr w:type="spellEnd"/>
-      <w:r>
-        <w:rPr>
-          <w:lang w:eastAsia="de-DE"/>
-        </w:rPr>
-        <w:t>): Initialisiert mit Modell und Testdaten.</w:t>
-      </w:r>
-    </w:p>
-    <w:p>
-      <w:pPr>
-        <w:rPr>
-          <w:lang w:eastAsia="de-DE"/>
-        </w:rPr>
-      </w:pPr>
-      <w:r>
-        <w:rPr>
-          <w:lang w:eastAsia="de-DE"/>
-        </w:rPr>
-        <w:t xml:space="preserve">     - </w:t>
-      </w:r>
-      <w:proofErr w:type="spellStart"/>
-      <w:r>
-        <w:rPr>
-          <w:lang w:eastAsia="de-DE"/>
-        </w:rPr>
-        <w:t>evaluate_model</w:t>
-      </w:r>
-      <w:proofErr w:type="spellEnd"/>
-      <w:r>
-        <w:rPr>
-          <w:lang w:eastAsia="de-DE"/>
-        </w:rPr>
-        <w:t>(): Evaluieren des Modells und Ausgabe der Metriken.</w:t>
-      </w:r>
-    </w:p>
-    <w:p>
-      <w:pPr>
-        <w:rPr>
-          <w:lang w:eastAsia="de-DE"/>
-        </w:rPr>
-      </w:pPr>
-      <w:r>
-        <w:rPr>
-          <w:lang w:eastAsia="de-DE"/>
-        </w:rPr>
-        <w:t xml:space="preserve">     - </w:t>
-      </w:r>
-      <w:proofErr w:type="spellStart"/>
-      <w:r>
-        <w:rPr>
-          <w:lang w:eastAsia="de-DE"/>
-        </w:rPr>
-        <w:t>visualize_confusion_matrix</w:t>
-      </w:r>
-      <w:proofErr w:type="spellEnd"/>
-      <w:r>
-        <w:rPr>
-          <w:lang w:eastAsia="de-DE"/>
-        </w:rPr>
-        <w:t xml:space="preserve">(): Visualisiert die </w:t>
-      </w:r>
-      <w:proofErr w:type="spellStart"/>
-      <w:r>
-        <w:rPr>
-          <w:lang w:eastAsia="de-DE"/>
-        </w:rPr>
-        <w:t>Confusion</w:t>
-      </w:r>
-      <w:proofErr w:type="spellEnd"/>
-      <w:r>
-        <w:rPr>
-          <w:lang w:eastAsia="de-DE"/>
-        </w:rPr>
-        <w:t xml:space="preserve"> Matrix der Modellvorhersagen.</w:t>
-      </w:r>
-    </w:p>
-    <w:p>
-      <w:pPr>
-        <w:rPr>
-          <w:lang w:eastAsia="de-DE"/>
-        </w:rPr>
-      </w:pPr>
-    </w:p>
-    <w:p>
-      <w:pPr>
-        <w:rPr>
-          <w:lang w:eastAsia="de-DE"/>
-        </w:rPr>
-      </w:pPr>
-      <w:r>
-        <w:rPr>
-          <w:lang w:eastAsia="de-DE"/>
-        </w:rPr>
-        <w:t xml:space="preserve">6. </w:t>
-      </w:r>
-      <w:proofErr w:type="spellStart"/>
-      <w:r>
-        <w:rPr>
-          <w:lang w:eastAsia="de-DE"/>
-        </w:rPr>
-        <w:t>FraudDetectionService</w:t>
-      </w:r>
-      <w:proofErr w:type="spellEnd"/>
-      <w:r>
-        <w:rPr>
-          <w:lang w:eastAsia="de-DE"/>
-        </w:rPr>
-        <w:t xml:space="preserve"> Klasse:</w:t>
-      </w:r>
-    </w:p>
-    <w:p>
-      <w:pPr>
-        <w:rPr>
-          <w:lang w:eastAsia="de-DE"/>
-        </w:rPr>
-      </w:pPr>
-      <w:r>
-        <w:rPr>
-          <w:lang w:eastAsia="de-DE"/>
-        </w:rPr>
-        <w:t xml:space="preserve">   - Attribute:</w:t>
-      </w:r>
-    </w:p>
-    <w:p>
-      <w:pPr>
-        <w:rPr>
-          <w:lang w:eastAsia="de-DE"/>
-        </w:rPr>
-      </w:pPr>
-      <w:r>
-        <w:rPr>
-          <w:lang w:eastAsia="de-DE"/>
-        </w:rPr>
-        <w:t xml:space="preserve">     - </w:t>
-      </w:r>
-      <w:proofErr w:type="spellStart"/>
-      <w:r>
-        <w:rPr>
-          <w:lang w:eastAsia="de-DE"/>
-        </w:rPr>
-        <w:t>model_manager</w:t>
-      </w:r>
-      <w:proofErr w:type="spellEnd"/>
-      <w:r>
-        <w:rPr>
-          <w:lang w:eastAsia="de-DE"/>
-        </w:rPr>
-        <w:t xml:space="preserve">: Instanz von </w:t>
-      </w:r>
-      <w:proofErr w:type="spellStart"/>
-      <w:r>
-        <w:rPr>
-          <w:lang w:eastAsia="de-DE"/>
-        </w:rPr>
-        <w:t>ModelManager</w:t>
-      </w:r>
-      <w:proofErr w:type="spellEnd"/>
-      <w:r>
-        <w:rPr>
-          <w:lang w:eastAsia="de-DE"/>
-        </w:rPr>
-        <w:t xml:space="preserve"> für das Laden und Speichern des Modells.</w:t>
-      </w:r>
-    </w:p>
-    <w:p>
-      <w:pPr>
-        <w:rPr>
-          <w:lang w:eastAsia="de-DE"/>
-        </w:rPr>
-      </w:pPr>
-      <w:r>
-        <w:rPr>
-          <w:lang w:eastAsia="de-DE"/>
-        </w:rPr>
-        <w:t xml:space="preserve">     - </w:t>
-      </w:r>
-      <w:proofErr w:type="spellStart"/>
-      <w:r>
-        <w:rPr>
-          <w:lang w:eastAsia="de-DE"/>
-        </w:rPr>
-        <w:t>data_processor</w:t>
-      </w:r>
-      <w:proofErr w:type="spellEnd"/>
-      <w:r>
-        <w:rPr>
-          <w:lang w:eastAsia="de-DE"/>
-        </w:rPr>
-        <w:t xml:space="preserve">: Instanz von </w:t>
-      </w:r>
-      <w:proofErr w:type="spellStart"/>
-      <w:r>
-        <w:rPr>
-          <w:lang w:eastAsia="de-DE"/>
-        </w:rPr>
-        <w:t>DataProcessor</w:t>
-      </w:r>
-      <w:proofErr w:type="spellEnd"/>
-      <w:r>
-        <w:rPr>
-          <w:lang w:eastAsia="de-DE"/>
-        </w:rPr>
-        <w:t xml:space="preserve"> für die Datenverarbeitung.</w:t>
       </w:r>
     </w:p>
     <w:p>
@@ -1949,6 +598,1393 @@
         <w:rPr>
           <w:lang w:eastAsia="de-DE"/>
         </w:rPr>
+        <w:t>get_transactions</w:t>
+      </w:r>
+      <w:proofErr w:type="spellEnd"/>
+      <w:r>
+        <w:rPr>
+          <w:lang w:eastAsia="de-DE"/>
+        </w:rPr>
+        <w:t>(): Gibt die Liste der Transaktionen zurück.</w:t>
+      </w:r>
+    </w:p>
+    <w:p>
+      <w:pPr>
+        <w:rPr>
+          <w:lang w:eastAsia="de-DE"/>
+        </w:rPr>
+      </w:pPr>
+    </w:p>
+    <w:p>
+      <w:pPr>
+        <w:rPr>
+          <w:lang w:eastAsia="de-DE"/>
+        </w:rPr>
+      </w:pPr>
+      <w:r>
+        <w:rPr>
+          <w:lang w:eastAsia="de-DE"/>
+        </w:rPr>
+        <w:t xml:space="preserve">2. </w:t>
+      </w:r>
+      <w:proofErr w:type="spellStart"/>
+      <w:r>
+        <w:rPr>
+          <w:lang w:eastAsia="de-DE"/>
+        </w:rPr>
+        <w:t>DataProcessor</w:t>
+      </w:r>
+      <w:proofErr w:type="spellEnd"/>
+      <w:r>
+        <w:rPr>
+          <w:lang w:eastAsia="de-DE"/>
+        </w:rPr>
+        <w:t xml:space="preserve"> Klasse:</w:t>
+      </w:r>
+    </w:p>
+    <w:p>
+      <w:pPr>
+        <w:rPr>
+          <w:lang w:eastAsia="de-DE"/>
+        </w:rPr>
+      </w:pPr>
+      <w:r>
+        <w:rPr>
+          <w:lang w:eastAsia="de-DE"/>
+        </w:rPr>
+        <w:t xml:space="preserve">   - Attribute:</w:t>
+      </w:r>
+    </w:p>
+    <w:p>
+      <w:pPr>
+        <w:rPr>
+          <w:lang w:eastAsia="de-DE"/>
+        </w:rPr>
+      </w:pPr>
+      <w:r>
+        <w:rPr>
+          <w:lang w:eastAsia="de-DE"/>
+        </w:rPr>
+        <w:t xml:space="preserve">     - </w:t>
+      </w:r>
+      <w:proofErr w:type="spellStart"/>
+      <w:r>
+        <w:rPr>
+          <w:lang w:eastAsia="de-DE"/>
+        </w:rPr>
+        <w:t>data_path</w:t>
+      </w:r>
+      <w:proofErr w:type="spellEnd"/>
+      <w:r>
+        <w:rPr>
+          <w:lang w:eastAsia="de-DE"/>
+        </w:rPr>
+        <w:t>: Pfad zur Datenquelle.</w:t>
+      </w:r>
+    </w:p>
+    <w:p>
+      <w:pPr>
+        <w:rPr>
+          <w:lang w:eastAsia="de-DE"/>
+        </w:rPr>
+      </w:pPr>
+      <w:r>
+        <w:rPr>
+          <w:lang w:eastAsia="de-DE"/>
+        </w:rPr>
+        <w:t xml:space="preserve">     - </w:t>
+      </w:r>
+      <w:proofErr w:type="spellStart"/>
+      <w:r>
+        <w:rPr>
+          <w:lang w:eastAsia="de-DE"/>
+        </w:rPr>
+        <w:t>x_train</w:t>
+      </w:r>
+      <w:proofErr w:type="spellEnd"/>
+      <w:r>
+        <w:rPr>
+          <w:lang w:eastAsia="de-DE"/>
+        </w:rPr>
+        <w:t xml:space="preserve">, </w:t>
+      </w:r>
+      <w:proofErr w:type="spellStart"/>
+      <w:r>
+        <w:rPr>
+          <w:lang w:eastAsia="de-DE"/>
+        </w:rPr>
+        <w:t>x_test</w:t>
+      </w:r>
+      <w:proofErr w:type="spellEnd"/>
+      <w:r>
+        <w:rPr>
+          <w:lang w:eastAsia="de-DE"/>
+        </w:rPr>
+        <w:t xml:space="preserve">, </w:t>
+      </w:r>
+      <w:proofErr w:type="spellStart"/>
+      <w:r>
+        <w:rPr>
+          <w:lang w:eastAsia="de-DE"/>
+        </w:rPr>
+        <w:t>y_train</w:t>
+      </w:r>
+      <w:proofErr w:type="spellEnd"/>
+      <w:r>
+        <w:rPr>
+          <w:lang w:eastAsia="de-DE"/>
+        </w:rPr>
+        <w:t xml:space="preserve">, </w:t>
+      </w:r>
+      <w:proofErr w:type="spellStart"/>
+      <w:r>
+        <w:rPr>
+          <w:lang w:eastAsia="de-DE"/>
+        </w:rPr>
+        <w:t>y_test</w:t>
+      </w:r>
+      <w:proofErr w:type="spellEnd"/>
+      <w:r>
+        <w:rPr>
+          <w:lang w:eastAsia="de-DE"/>
+        </w:rPr>
+        <w:t>: Trainings- und Testdaten für die Modellierung.</w:t>
+      </w:r>
+    </w:p>
+    <w:p>
+      <w:pPr>
+        <w:rPr>
+          <w:lang w:eastAsia="de-DE"/>
+        </w:rPr>
+      </w:pPr>
+      <w:r>
+        <w:rPr>
+          <w:lang w:eastAsia="de-DE"/>
+        </w:rPr>
+        <w:t xml:space="preserve">     - </w:t>
+      </w:r>
+      <w:proofErr w:type="spellStart"/>
+      <w:r>
+        <w:rPr>
+          <w:lang w:eastAsia="de-DE"/>
+        </w:rPr>
+        <w:t>test_split</w:t>
+      </w:r>
+      <w:proofErr w:type="spellEnd"/>
+      <w:r>
+        <w:rPr>
+          <w:lang w:eastAsia="de-DE"/>
+        </w:rPr>
+        <w:t>: Prozentsatz der Daten für den Testsplit.</w:t>
+      </w:r>
+    </w:p>
+    <w:p>
+      <w:pPr>
+        <w:rPr>
+          <w:lang w:eastAsia="de-DE"/>
+        </w:rPr>
+      </w:pPr>
+      <w:r>
+        <w:rPr>
+          <w:lang w:eastAsia="de-DE"/>
+        </w:rPr>
+        <w:t xml:space="preserve">     - </w:t>
+      </w:r>
+      <w:proofErr w:type="spellStart"/>
+      <w:r>
+        <w:rPr>
+          <w:lang w:eastAsia="de-DE"/>
+        </w:rPr>
+        <w:t>scaler</w:t>
+      </w:r>
+      <w:proofErr w:type="spellEnd"/>
+      <w:r>
+        <w:rPr>
+          <w:lang w:eastAsia="de-DE"/>
+        </w:rPr>
+        <w:t xml:space="preserve">: </w:t>
+      </w:r>
+      <w:proofErr w:type="spellStart"/>
+      <w:r>
+        <w:rPr>
+          <w:lang w:eastAsia="de-DE"/>
+        </w:rPr>
+        <w:t>StandardScaler</w:t>
+      </w:r>
+      <w:proofErr w:type="spellEnd"/>
+      <w:r>
+        <w:rPr>
+          <w:lang w:eastAsia="de-DE"/>
+        </w:rPr>
+        <w:t xml:space="preserve"> für die Datenvorverarbeitung.</w:t>
+      </w:r>
+    </w:p>
+    <w:p>
+      <w:pPr>
+        <w:rPr>
+          <w:lang w:eastAsia="de-DE"/>
+        </w:rPr>
+      </w:pPr>
+      <w:r>
+        <w:rPr>
+          <w:lang w:eastAsia="de-DE"/>
+        </w:rPr>
+        <w:t xml:space="preserve">   - Methoden:</w:t>
+      </w:r>
+    </w:p>
+    <w:p>
+      <w:pPr>
+        <w:rPr>
+          <w:lang w:eastAsia="de-DE"/>
+        </w:rPr>
+      </w:pPr>
+      <w:r>
+        <w:rPr>
+          <w:lang w:eastAsia="de-DE"/>
+        </w:rPr>
+        <w:t xml:space="preserve">     - __</w:t>
+      </w:r>
+      <w:proofErr w:type="spellStart"/>
+      <w:r>
+        <w:rPr>
+          <w:lang w:eastAsia="de-DE"/>
+        </w:rPr>
+        <w:t>init</w:t>
+      </w:r>
+      <w:proofErr w:type="spellEnd"/>
+      <w:r>
+        <w:rPr>
+          <w:lang w:eastAsia="de-DE"/>
+        </w:rPr>
+        <w:t>__(</w:t>
+      </w:r>
+      <w:proofErr w:type="spellStart"/>
+      <w:r>
+        <w:rPr>
+          <w:lang w:eastAsia="de-DE"/>
+        </w:rPr>
+        <w:t>data_path</w:t>
+      </w:r>
+      <w:proofErr w:type="spellEnd"/>
+      <w:r>
+        <w:rPr>
+          <w:lang w:eastAsia="de-DE"/>
+        </w:rPr>
+        <w:t xml:space="preserve">, </w:t>
+      </w:r>
+      <w:proofErr w:type="spellStart"/>
+      <w:r>
+        <w:rPr>
+          <w:lang w:eastAsia="de-DE"/>
+        </w:rPr>
+        <w:t>test_split</w:t>
+      </w:r>
+      <w:proofErr w:type="spellEnd"/>
+      <w:r>
+        <w:rPr>
+          <w:lang w:eastAsia="de-DE"/>
+        </w:rPr>
+        <w:t>): Initialisiert mit Pfad und Optionen.</w:t>
+      </w:r>
+    </w:p>
+    <w:p>
+      <w:pPr>
+        <w:rPr>
+          <w:lang w:eastAsia="de-DE"/>
+        </w:rPr>
+      </w:pPr>
+      <w:r>
+        <w:rPr>
+          <w:lang w:eastAsia="de-DE"/>
+        </w:rPr>
+        <w:t xml:space="preserve">     - </w:t>
+      </w:r>
+      <w:proofErr w:type="spellStart"/>
+      <w:r>
+        <w:rPr>
+          <w:lang w:eastAsia="de-DE"/>
+        </w:rPr>
+        <w:t>process_data</w:t>
+      </w:r>
+      <w:proofErr w:type="spellEnd"/>
+      <w:r>
+        <w:rPr>
+          <w:lang w:eastAsia="de-DE"/>
+        </w:rPr>
+        <w:t>(): Ladet, teilt und verarbeitet die Daten.</w:t>
+      </w:r>
+    </w:p>
+    <w:p>
+      <w:pPr>
+        <w:rPr>
+          <w:lang w:eastAsia="de-DE"/>
+        </w:rPr>
+      </w:pPr>
+      <w:r>
+        <w:rPr>
+          <w:lang w:eastAsia="de-DE"/>
+        </w:rPr>
+        <w:t xml:space="preserve">     - </w:t>
+      </w:r>
+      <w:proofErr w:type="spellStart"/>
+      <w:r>
+        <w:rPr>
+          <w:lang w:eastAsia="de-DE"/>
+        </w:rPr>
+        <w:t>load_data</w:t>
+      </w:r>
+      <w:proofErr w:type="spellEnd"/>
+      <w:r>
+        <w:rPr>
+          <w:lang w:eastAsia="de-DE"/>
+        </w:rPr>
+        <w:t>(): Lädt die Daten aus der angegebenen Datei.</w:t>
+      </w:r>
+    </w:p>
+    <w:p>
+      <w:pPr>
+        <w:rPr>
+          <w:lang w:eastAsia="de-DE"/>
+        </w:rPr>
+      </w:pPr>
+      <w:r>
+        <w:rPr>
+          <w:lang w:eastAsia="de-DE"/>
+        </w:rPr>
+        <w:t xml:space="preserve">     - </w:t>
+      </w:r>
+      <w:proofErr w:type="spellStart"/>
+      <w:r>
+        <w:rPr>
+          <w:lang w:eastAsia="de-DE"/>
+        </w:rPr>
+        <w:t>split_data</w:t>
+      </w:r>
+      <w:proofErr w:type="spellEnd"/>
+      <w:r>
+        <w:rPr>
+          <w:lang w:eastAsia="de-DE"/>
+        </w:rPr>
+        <w:t xml:space="preserve">(): Teilt die Daten in Trainings- und </w:t>
+      </w:r>
+      <w:proofErr w:type="spellStart"/>
+      <w:r>
+        <w:rPr>
+          <w:lang w:eastAsia="de-DE"/>
+        </w:rPr>
+        <w:t>Testsets</w:t>
+      </w:r>
+      <w:proofErr w:type="spellEnd"/>
+      <w:r>
+        <w:rPr>
+          <w:lang w:eastAsia="de-DE"/>
+        </w:rPr>
+        <w:t>.</w:t>
+      </w:r>
+    </w:p>
+    <w:p>
+      <w:pPr>
+        <w:rPr>
+          <w:lang w:eastAsia="de-DE"/>
+        </w:rPr>
+      </w:pPr>
+      <w:r>
+        <w:rPr>
+          <w:lang w:eastAsia="de-DE"/>
+        </w:rPr>
+        <w:t xml:space="preserve">     - </w:t>
+      </w:r>
+      <w:proofErr w:type="spellStart"/>
+      <w:r>
+        <w:rPr>
+          <w:lang w:eastAsia="de-DE"/>
+        </w:rPr>
+        <w:t>preprocess_data</w:t>
+      </w:r>
+      <w:proofErr w:type="spellEnd"/>
+      <w:r>
+        <w:rPr>
+          <w:lang w:eastAsia="de-DE"/>
+        </w:rPr>
+        <w:t xml:space="preserve">(): Verarbeitet die Daten mit einem </w:t>
+      </w:r>
+      <w:proofErr w:type="spellStart"/>
+      <w:r>
+        <w:rPr>
+          <w:lang w:eastAsia="de-DE"/>
+        </w:rPr>
+        <w:t>Scaler</w:t>
+      </w:r>
+      <w:proofErr w:type="spellEnd"/>
+      <w:r>
+        <w:rPr>
+          <w:lang w:eastAsia="de-DE"/>
+        </w:rPr>
+        <w:t>.</w:t>
+      </w:r>
+    </w:p>
+    <w:p>
+      <w:pPr>
+        <w:rPr>
+          <w:lang w:eastAsia="de-DE"/>
+        </w:rPr>
+      </w:pPr>
+    </w:p>
+    <w:p>
+      <w:pPr>
+        <w:rPr>
+          <w:lang w:eastAsia="de-DE"/>
+        </w:rPr>
+      </w:pPr>
+      <w:r>
+        <w:rPr>
+          <w:lang w:eastAsia="de-DE"/>
+        </w:rPr>
+        <w:t xml:space="preserve">3. </w:t>
+      </w:r>
+      <w:proofErr w:type="spellStart"/>
+      <w:r>
+        <w:rPr>
+          <w:lang w:eastAsia="de-DE"/>
+        </w:rPr>
+        <w:t>ModelTrainer</w:t>
+      </w:r>
+      <w:proofErr w:type="spellEnd"/>
+      <w:r>
+        <w:rPr>
+          <w:lang w:eastAsia="de-DE"/>
+        </w:rPr>
+        <w:t xml:space="preserve"> Klasse:</w:t>
+      </w:r>
+    </w:p>
+    <w:p>
+      <w:pPr>
+        <w:rPr>
+          <w:lang w:eastAsia="de-DE"/>
+        </w:rPr>
+      </w:pPr>
+      <w:r>
+        <w:rPr>
+          <w:lang w:eastAsia="de-DE"/>
+        </w:rPr>
+        <w:t xml:space="preserve">   - Attribute:</w:t>
+      </w:r>
+    </w:p>
+    <w:p>
+      <w:pPr>
+        <w:rPr>
+          <w:lang w:eastAsia="de-DE"/>
+        </w:rPr>
+      </w:pPr>
+      <w:r>
+        <w:rPr>
+          <w:lang w:eastAsia="de-DE"/>
+        </w:rPr>
+        <w:t xml:space="preserve">     - </w:t>
+      </w:r>
+      <w:proofErr w:type="spellStart"/>
+      <w:r>
+        <w:rPr>
+          <w:lang w:eastAsia="de-DE"/>
+        </w:rPr>
+        <w:t>x_train</w:t>
+      </w:r>
+      <w:proofErr w:type="spellEnd"/>
+      <w:r>
+        <w:rPr>
+          <w:lang w:eastAsia="de-DE"/>
+        </w:rPr>
+        <w:t xml:space="preserve">, </w:t>
+      </w:r>
+      <w:proofErr w:type="spellStart"/>
+      <w:r>
+        <w:rPr>
+          <w:lang w:eastAsia="de-DE"/>
+        </w:rPr>
+        <w:t>y_train</w:t>
+      </w:r>
+      <w:proofErr w:type="spellEnd"/>
+      <w:r>
+        <w:rPr>
+          <w:lang w:eastAsia="de-DE"/>
+        </w:rPr>
+        <w:t>: Trainingsdaten und -labels.</w:t>
+      </w:r>
+    </w:p>
+    <w:p>
+      <w:pPr>
+        <w:rPr>
+          <w:lang w:eastAsia="de-DE"/>
+        </w:rPr>
+      </w:pPr>
+      <w:r>
+        <w:rPr>
+          <w:lang w:eastAsia="de-DE"/>
+        </w:rPr>
+        <w:t xml:space="preserve">     - </w:t>
+      </w:r>
+      <w:proofErr w:type="spellStart"/>
+      <w:r>
+        <w:rPr>
+          <w:lang w:eastAsia="de-DE"/>
+        </w:rPr>
+        <w:t>model</w:t>
+      </w:r>
+      <w:proofErr w:type="spellEnd"/>
+      <w:r>
+        <w:rPr>
+          <w:lang w:eastAsia="de-DE"/>
+        </w:rPr>
+        <w:t>: Trainiertes Modell, das für die Vorhersage verwendet wird.</w:t>
+      </w:r>
+    </w:p>
+    <w:p>
+      <w:pPr>
+        <w:rPr>
+          <w:lang w:eastAsia="de-DE"/>
+        </w:rPr>
+      </w:pPr>
+      <w:r>
+        <w:rPr>
+          <w:lang w:eastAsia="de-DE"/>
+        </w:rPr>
+        <w:t xml:space="preserve">   - Methoden:</w:t>
+      </w:r>
+    </w:p>
+    <w:p>
+      <w:pPr>
+        <w:rPr>
+          <w:lang w:eastAsia="de-DE"/>
+        </w:rPr>
+      </w:pPr>
+      <w:r>
+        <w:rPr>
+          <w:lang w:eastAsia="de-DE"/>
+        </w:rPr>
+        <w:t xml:space="preserve">     - __</w:t>
+      </w:r>
+      <w:proofErr w:type="spellStart"/>
+      <w:r>
+        <w:rPr>
+          <w:lang w:eastAsia="de-DE"/>
+        </w:rPr>
+        <w:t>init</w:t>
+      </w:r>
+      <w:proofErr w:type="spellEnd"/>
+      <w:r>
+        <w:rPr>
+          <w:lang w:eastAsia="de-DE"/>
+        </w:rPr>
+        <w:t>__(</w:t>
+      </w:r>
+      <w:proofErr w:type="spellStart"/>
+      <w:r>
+        <w:rPr>
+          <w:lang w:eastAsia="de-DE"/>
+        </w:rPr>
+        <w:t>x_train</w:t>
+      </w:r>
+      <w:proofErr w:type="spellEnd"/>
+      <w:r>
+        <w:rPr>
+          <w:lang w:eastAsia="de-DE"/>
+        </w:rPr>
+        <w:t xml:space="preserve">, </w:t>
+      </w:r>
+      <w:proofErr w:type="spellStart"/>
+      <w:r>
+        <w:rPr>
+          <w:lang w:eastAsia="de-DE"/>
+        </w:rPr>
+        <w:t>y_train</w:t>
+      </w:r>
+      <w:proofErr w:type="spellEnd"/>
+      <w:r>
+        <w:rPr>
+          <w:lang w:eastAsia="de-DE"/>
+        </w:rPr>
+        <w:t>): Initialisiert mit Trainingsdaten.</w:t>
+      </w:r>
+    </w:p>
+    <w:p>
+      <w:pPr>
+        <w:rPr>
+          <w:lang w:eastAsia="de-DE"/>
+        </w:rPr>
+      </w:pPr>
+      <w:r>
+        <w:rPr>
+          <w:lang w:eastAsia="de-DE"/>
+        </w:rPr>
+        <w:t xml:space="preserve">     - </w:t>
+      </w:r>
+      <w:proofErr w:type="spellStart"/>
+      <w:r>
+        <w:rPr>
+          <w:lang w:eastAsia="de-DE"/>
+        </w:rPr>
+        <w:t>train_model</w:t>
+      </w:r>
+      <w:proofErr w:type="spellEnd"/>
+      <w:r>
+        <w:rPr>
+          <w:lang w:eastAsia="de-DE"/>
+        </w:rPr>
+        <w:t>(</w:t>
+      </w:r>
+      <w:proofErr w:type="spellStart"/>
+      <w:r>
+        <w:rPr>
+          <w:lang w:eastAsia="de-DE"/>
+        </w:rPr>
+        <w:t>n_estimators</w:t>
+      </w:r>
+      <w:proofErr w:type="spellEnd"/>
+      <w:r>
+        <w:rPr>
+          <w:lang w:eastAsia="de-DE"/>
+        </w:rPr>
+        <w:t xml:space="preserve">, </w:t>
+      </w:r>
+      <w:proofErr w:type="spellStart"/>
+      <w:r>
+        <w:rPr>
+          <w:lang w:eastAsia="de-DE"/>
+        </w:rPr>
+        <w:t>random_state</w:t>
+      </w:r>
+      <w:proofErr w:type="spellEnd"/>
+      <w:r>
+        <w:rPr>
+          <w:lang w:eastAsia="de-DE"/>
+        </w:rPr>
+        <w:t>): Trainiert das Modell (Random Forest) mit den angegebenen Parametern.</w:t>
+      </w:r>
+    </w:p>
+    <w:p>
+      <w:pPr>
+        <w:rPr>
+          <w:lang w:eastAsia="de-DE"/>
+        </w:rPr>
+      </w:pPr>
+    </w:p>
+    <w:p>
+      <w:pPr>
+        <w:rPr>
+          <w:lang w:eastAsia="de-DE"/>
+        </w:rPr>
+      </w:pPr>
+      <w:r>
+        <w:rPr>
+          <w:lang w:eastAsia="de-DE"/>
+        </w:rPr>
+        <w:t xml:space="preserve">4. </w:t>
+      </w:r>
+      <w:proofErr w:type="spellStart"/>
+      <w:r>
+        <w:rPr>
+          <w:lang w:eastAsia="de-DE"/>
+        </w:rPr>
+        <w:t>ModelManager</w:t>
+      </w:r>
+      <w:proofErr w:type="spellEnd"/>
+      <w:r>
+        <w:rPr>
+          <w:lang w:eastAsia="de-DE"/>
+        </w:rPr>
+        <w:t xml:space="preserve"> Klasse:</w:t>
+      </w:r>
+    </w:p>
+    <w:p>
+      <w:pPr>
+        <w:rPr>
+          <w:lang w:eastAsia="de-DE"/>
+        </w:rPr>
+      </w:pPr>
+      <w:r>
+        <w:rPr>
+          <w:lang w:eastAsia="de-DE"/>
+        </w:rPr>
+        <w:t xml:space="preserve">   - Attribute:</w:t>
+      </w:r>
+    </w:p>
+    <w:p>
+      <w:pPr>
+        <w:rPr>
+          <w:lang w:eastAsia="de-DE"/>
+        </w:rPr>
+      </w:pPr>
+      <w:r>
+        <w:rPr>
+          <w:lang w:eastAsia="de-DE"/>
+        </w:rPr>
+        <w:t xml:space="preserve">     - </w:t>
+      </w:r>
+      <w:proofErr w:type="spellStart"/>
+      <w:r>
+        <w:rPr>
+          <w:lang w:eastAsia="de-DE"/>
+        </w:rPr>
+        <w:t>model_path</w:t>
+      </w:r>
+      <w:proofErr w:type="spellEnd"/>
+      <w:r>
+        <w:rPr>
+          <w:lang w:eastAsia="de-DE"/>
+        </w:rPr>
+        <w:t>: Pfad zur gespeicherten Modelldatei.</w:t>
+      </w:r>
+    </w:p>
+    <w:p>
+      <w:pPr>
+        <w:rPr>
+          <w:lang w:eastAsia="de-DE"/>
+        </w:rPr>
+      </w:pPr>
+      <w:r>
+        <w:rPr>
+          <w:lang w:eastAsia="de-DE"/>
+        </w:rPr>
+        <w:t xml:space="preserve">     - </w:t>
+      </w:r>
+      <w:proofErr w:type="spellStart"/>
+      <w:r>
+        <w:rPr>
+          <w:lang w:eastAsia="de-DE"/>
+        </w:rPr>
+        <w:t>model</w:t>
+      </w:r>
+      <w:proofErr w:type="spellEnd"/>
+      <w:r>
+        <w:rPr>
+          <w:lang w:eastAsia="de-DE"/>
+        </w:rPr>
+        <w:t xml:space="preserve">: Geladenes Modell als </w:t>
+      </w:r>
+      <w:proofErr w:type="spellStart"/>
+      <w:r>
+        <w:rPr>
+          <w:lang w:eastAsia="de-DE"/>
+        </w:rPr>
+        <w:t>InferenceSession</w:t>
+      </w:r>
+      <w:proofErr w:type="spellEnd"/>
+      <w:r>
+        <w:rPr>
+          <w:lang w:eastAsia="de-DE"/>
+        </w:rPr>
+        <w:t>.</w:t>
+      </w:r>
+    </w:p>
+    <w:p>
+      <w:pPr>
+        <w:rPr>
+          <w:lang w:eastAsia="de-DE"/>
+        </w:rPr>
+      </w:pPr>
+      <w:r>
+        <w:rPr>
+          <w:lang w:eastAsia="de-DE"/>
+        </w:rPr>
+        <w:t xml:space="preserve">   - Methoden:</w:t>
+      </w:r>
+    </w:p>
+    <w:p>
+      <w:pPr>
+        <w:rPr>
+          <w:lang w:eastAsia="de-DE"/>
+        </w:rPr>
+      </w:pPr>
+      <w:r>
+        <w:rPr>
+          <w:lang w:eastAsia="de-DE"/>
+        </w:rPr>
+        <w:t xml:space="preserve">     - __</w:t>
+      </w:r>
+      <w:proofErr w:type="spellStart"/>
+      <w:r>
+        <w:rPr>
+          <w:lang w:eastAsia="de-DE"/>
+        </w:rPr>
+        <w:t>init</w:t>
+      </w:r>
+      <w:proofErr w:type="spellEnd"/>
+      <w:r>
+        <w:rPr>
+          <w:lang w:eastAsia="de-DE"/>
+        </w:rPr>
+        <w:t>__(</w:t>
+      </w:r>
+      <w:proofErr w:type="spellStart"/>
+      <w:r>
+        <w:rPr>
+          <w:lang w:eastAsia="de-DE"/>
+        </w:rPr>
+        <w:t>model_path</w:t>
+      </w:r>
+      <w:proofErr w:type="spellEnd"/>
+      <w:r>
+        <w:rPr>
+          <w:lang w:eastAsia="de-DE"/>
+        </w:rPr>
+        <w:t>): Initialisiert den Manager mit dem Modellpfad.</w:t>
+      </w:r>
+    </w:p>
+    <w:p>
+      <w:pPr>
+        <w:rPr>
+          <w:lang w:eastAsia="de-DE"/>
+        </w:rPr>
+      </w:pPr>
+      <w:r>
+        <w:rPr>
+          <w:lang w:eastAsia="de-DE"/>
+        </w:rPr>
+        <w:t xml:space="preserve">     - </w:t>
+      </w:r>
+      <w:proofErr w:type="spellStart"/>
+      <w:r>
+        <w:rPr>
+          <w:lang w:eastAsia="de-DE"/>
+        </w:rPr>
+        <w:t>save_model</w:t>
+      </w:r>
+      <w:proofErr w:type="spellEnd"/>
+      <w:r>
+        <w:rPr>
+          <w:lang w:eastAsia="de-DE"/>
+        </w:rPr>
+        <w:t>(</w:t>
+      </w:r>
+      <w:proofErr w:type="spellStart"/>
+      <w:r>
+        <w:rPr>
+          <w:lang w:eastAsia="de-DE"/>
+        </w:rPr>
+        <w:t>model</w:t>
+      </w:r>
+      <w:proofErr w:type="spellEnd"/>
+      <w:r>
+        <w:rPr>
+          <w:lang w:eastAsia="de-DE"/>
+        </w:rPr>
+        <w:t xml:space="preserve">, </w:t>
+      </w:r>
+      <w:proofErr w:type="spellStart"/>
+      <w:r>
+        <w:rPr>
+          <w:lang w:eastAsia="de-DE"/>
+        </w:rPr>
+        <w:t>x_train</w:t>
+      </w:r>
+      <w:proofErr w:type="spellEnd"/>
+      <w:r>
+        <w:rPr>
+          <w:lang w:eastAsia="de-DE"/>
+        </w:rPr>
+        <w:t>): Speichert das Modell als ONNX-Datei.</w:t>
+      </w:r>
+    </w:p>
+    <w:p>
+      <w:pPr>
+        <w:rPr>
+          <w:lang w:eastAsia="de-DE"/>
+        </w:rPr>
+      </w:pPr>
+      <w:r>
+        <w:rPr>
+          <w:lang w:eastAsia="de-DE"/>
+        </w:rPr>
+        <w:t xml:space="preserve">     - </w:t>
+      </w:r>
+      <w:proofErr w:type="spellStart"/>
+      <w:r>
+        <w:rPr>
+          <w:lang w:eastAsia="de-DE"/>
+        </w:rPr>
+        <w:t>load_model</w:t>
+      </w:r>
+      <w:proofErr w:type="spellEnd"/>
+      <w:r>
+        <w:rPr>
+          <w:lang w:eastAsia="de-DE"/>
+        </w:rPr>
+        <w:t>(): Lädt das Modell aus der ONNX-Datei.</w:t>
+      </w:r>
+    </w:p>
+    <w:p>
+      <w:pPr>
+        <w:rPr>
+          <w:lang w:eastAsia="de-DE"/>
+        </w:rPr>
+      </w:pPr>
+      <w:r>
+        <w:rPr>
+          <w:lang w:eastAsia="de-DE"/>
+        </w:rPr>
+        <w:t xml:space="preserve">     - </w:t>
+      </w:r>
+      <w:proofErr w:type="spellStart"/>
+      <w:r>
+        <w:rPr>
+          <w:lang w:eastAsia="de-DE"/>
+        </w:rPr>
+        <w:t>get_prediction</w:t>
+      </w:r>
+      <w:proofErr w:type="spellEnd"/>
+      <w:r>
+        <w:rPr>
+          <w:lang w:eastAsia="de-DE"/>
+        </w:rPr>
+        <w:t>(</w:t>
+      </w:r>
+      <w:proofErr w:type="spellStart"/>
+      <w:r>
+        <w:rPr>
+          <w:lang w:eastAsia="de-DE"/>
+        </w:rPr>
+        <w:t>data</w:t>
+      </w:r>
+      <w:proofErr w:type="spellEnd"/>
+      <w:r>
+        <w:rPr>
+          <w:lang w:eastAsia="de-DE"/>
+        </w:rPr>
+        <w:t>): Macht eine Vorhersage mit dem geladenen Modell.</w:t>
+      </w:r>
+    </w:p>
+    <w:p>
+      <w:pPr>
+        <w:rPr>
+          <w:lang w:eastAsia="de-DE"/>
+        </w:rPr>
+      </w:pPr>
+    </w:p>
+    <w:p>
+      <w:pPr>
+        <w:rPr>
+          <w:lang w:val="en-US" w:eastAsia="de-DE"/>
+        </w:rPr>
+      </w:pPr>
+      <w:r>
+        <w:rPr>
+          <w:lang w:val="en-US" w:eastAsia="de-DE"/>
+        </w:rPr>
+        <w:t xml:space="preserve">5. </w:t>
+      </w:r>
+      <w:proofErr w:type="spellStart"/>
+      <w:r>
+        <w:rPr>
+          <w:lang w:val="en-US" w:eastAsia="de-DE"/>
+        </w:rPr>
+        <w:t>ModelEvaluator</w:t>
+      </w:r>
+      <w:proofErr w:type="spellEnd"/>
+      <w:r>
+        <w:rPr>
+          <w:lang w:val="en-US" w:eastAsia="de-DE"/>
+        </w:rPr>
+        <w:t xml:space="preserve"> Klasse:</w:t>
+      </w:r>
+    </w:p>
+    <w:p>
+      <w:pPr>
+        <w:rPr>
+          <w:lang w:val="en-US" w:eastAsia="de-DE"/>
+        </w:rPr>
+      </w:pPr>
+      <w:r>
+        <w:rPr>
+          <w:lang w:val="en-US" w:eastAsia="de-DE"/>
+        </w:rPr>
+        <w:t xml:space="preserve">   - Attribute:</w:t>
+      </w:r>
+    </w:p>
+    <w:p>
+      <w:pPr>
+        <w:rPr>
+          <w:lang w:val="en-US" w:eastAsia="de-DE"/>
+        </w:rPr>
+      </w:pPr>
+      <w:r>
+        <w:rPr>
+          <w:lang w:val="en-US" w:eastAsia="de-DE"/>
+        </w:rPr>
+        <w:t xml:space="preserve">     - model: </w:t>
+      </w:r>
+      <w:proofErr w:type="spellStart"/>
+      <w:r>
+        <w:rPr>
+          <w:lang w:val="en-US" w:eastAsia="de-DE"/>
+        </w:rPr>
+        <w:t>Trainiertes</w:t>
+      </w:r>
+      <w:proofErr w:type="spellEnd"/>
+      <w:r>
+        <w:rPr>
+          <w:lang w:val="en-US" w:eastAsia="de-DE"/>
+        </w:rPr>
+        <w:t xml:space="preserve"> Modell (</w:t>
+      </w:r>
+      <w:proofErr w:type="spellStart"/>
+      <w:r>
+        <w:rPr>
+          <w:lang w:val="en-US" w:eastAsia="de-DE"/>
+        </w:rPr>
+        <w:t>InferenceSession</w:t>
+      </w:r>
+      <w:proofErr w:type="spellEnd"/>
+      <w:r>
+        <w:rPr>
+          <w:lang w:val="en-US" w:eastAsia="de-DE"/>
+        </w:rPr>
+        <w:t>).</w:t>
+      </w:r>
+    </w:p>
+    <w:p>
+      <w:pPr>
+        <w:rPr>
+          <w:lang w:eastAsia="de-DE"/>
+        </w:rPr>
+      </w:pPr>
+      <w:r>
+        <w:rPr>
+          <w:lang w:val="en-US" w:eastAsia="de-DE"/>
+        </w:rPr>
+        <w:t xml:space="preserve">     </w:t>
+      </w:r>
+      <w:r>
+        <w:rPr>
+          <w:lang w:eastAsia="de-DE"/>
+        </w:rPr>
+        <w:t xml:space="preserve">- </w:t>
+      </w:r>
+      <w:proofErr w:type="spellStart"/>
+      <w:r>
+        <w:rPr>
+          <w:lang w:eastAsia="de-DE"/>
+        </w:rPr>
+        <w:t>x_test</w:t>
+      </w:r>
+      <w:proofErr w:type="spellEnd"/>
+      <w:r>
+        <w:rPr>
+          <w:lang w:eastAsia="de-DE"/>
+        </w:rPr>
+        <w:t xml:space="preserve">, </w:t>
+      </w:r>
+      <w:proofErr w:type="spellStart"/>
+      <w:r>
+        <w:rPr>
+          <w:lang w:eastAsia="de-DE"/>
+        </w:rPr>
+        <w:t>y_test</w:t>
+      </w:r>
+      <w:proofErr w:type="spellEnd"/>
+      <w:r>
+        <w:rPr>
+          <w:lang w:eastAsia="de-DE"/>
+        </w:rPr>
+        <w:t>: Testdaten und -labels für die Modellbewertung.</w:t>
+      </w:r>
+    </w:p>
+    <w:p>
+      <w:pPr>
+        <w:rPr>
+          <w:lang w:eastAsia="de-DE"/>
+        </w:rPr>
+      </w:pPr>
+      <w:r>
+        <w:rPr>
+          <w:lang w:eastAsia="de-DE"/>
+        </w:rPr>
+        <w:t xml:space="preserve">   - Methoden:</w:t>
+      </w:r>
+    </w:p>
+    <w:p>
+      <w:pPr>
+        <w:rPr>
+          <w:lang w:eastAsia="de-DE"/>
+        </w:rPr>
+      </w:pPr>
+      <w:r>
+        <w:rPr>
+          <w:lang w:eastAsia="de-DE"/>
+        </w:rPr>
+        <w:t xml:space="preserve">     - __</w:t>
+      </w:r>
+      <w:proofErr w:type="spellStart"/>
+      <w:r>
+        <w:rPr>
+          <w:lang w:eastAsia="de-DE"/>
+        </w:rPr>
+        <w:t>init</w:t>
+      </w:r>
+      <w:proofErr w:type="spellEnd"/>
+      <w:r>
+        <w:rPr>
+          <w:lang w:eastAsia="de-DE"/>
+        </w:rPr>
+        <w:t>__(</w:t>
+      </w:r>
+      <w:proofErr w:type="spellStart"/>
+      <w:r>
+        <w:rPr>
+          <w:lang w:eastAsia="de-DE"/>
+        </w:rPr>
+        <w:t>model</w:t>
+      </w:r>
+      <w:proofErr w:type="spellEnd"/>
+      <w:r>
+        <w:rPr>
+          <w:lang w:eastAsia="de-DE"/>
+        </w:rPr>
+        <w:t xml:space="preserve">, </w:t>
+      </w:r>
+      <w:proofErr w:type="spellStart"/>
+      <w:r>
+        <w:rPr>
+          <w:lang w:eastAsia="de-DE"/>
+        </w:rPr>
+        <w:t>x_test</w:t>
+      </w:r>
+      <w:proofErr w:type="spellEnd"/>
+      <w:r>
+        <w:rPr>
+          <w:lang w:eastAsia="de-DE"/>
+        </w:rPr>
+        <w:t xml:space="preserve">, </w:t>
+      </w:r>
+      <w:proofErr w:type="spellStart"/>
+      <w:r>
+        <w:rPr>
+          <w:lang w:eastAsia="de-DE"/>
+        </w:rPr>
+        <w:t>y_test</w:t>
+      </w:r>
+      <w:proofErr w:type="spellEnd"/>
+      <w:r>
+        <w:rPr>
+          <w:lang w:eastAsia="de-DE"/>
+        </w:rPr>
+        <w:t>): Initialisiert mit Modell und Testdaten.</w:t>
+      </w:r>
+    </w:p>
+    <w:p>
+      <w:pPr>
+        <w:rPr>
+          <w:lang w:eastAsia="de-DE"/>
+        </w:rPr>
+      </w:pPr>
+      <w:r>
+        <w:rPr>
+          <w:lang w:eastAsia="de-DE"/>
+        </w:rPr>
+        <w:t xml:space="preserve">     - </w:t>
+      </w:r>
+      <w:proofErr w:type="spellStart"/>
+      <w:r>
+        <w:rPr>
+          <w:lang w:eastAsia="de-DE"/>
+        </w:rPr>
+        <w:t>evaluate_model</w:t>
+      </w:r>
+      <w:proofErr w:type="spellEnd"/>
+      <w:r>
+        <w:rPr>
+          <w:lang w:eastAsia="de-DE"/>
+        </w:rPr>
+        <w:t>(): Evaluieren des Modells und Ausgabe der Metriken.</w:t>
+      </w:r>
+    </w:p>
+    <w:p>
+      <w:pPr>
+        <w:rPr>
+          <w:lang w:eastAsia="de-DE"/>
+        </w:rPr>
+      </w:pPr>
+      <w:r>
+        <w:rPr>
+          <w:lang w:eastAsia="de-DE"/>
+        </w:rPr>
+        <w:t xml:space="preserve">     - </w:t>
+      </w:r>
+      <w:proofErr w:type="spellStart"/>
+      <w:r>
+        <w:rPr>
+          <w:lang w:eastAsia="de-DE"/>
+        </w:rPr>
+        <w:t>visualize_confusion_matrix</w:t>
+      </w:r>
+      <w:proofErr w:type="spellEnd"/>
+      <w:r>
+        <w:rPr>
+          <w:lang w:eastAsia="de-DE"/>
+        </w:rPr>
+        <w:t xml:space="preserve">(): Visualisiert die </w:t>
+      </w:r>
+      <w:proofErr w:type="spellStart"/>
+      <w:r>
+        <w:rPr>
+          <w:lang w:eastAsia="de-DE"/>
+        </w:rPr>
+        <w:t>Confusion</w:t>
+      </w:r>
+      <w:proofErr w:type="spellEnd"/>
+      <w:r>
+        <w:rPr>
+          <w:lang w:eastAsia="de-DE"/>
+        </w:rPr>
+        <w:t xml:space="preserve"> Matrix der Modellvorhersagen.</w:t>
+      </w:r>
+    </w:p>
+    <w:p>
+      <w:pPr>
+        <w:rPr>
+          <w:lang w:eastAsia="de-DE"/>
+        </w:rPr>
+      </w:pPr>
+    </w:p>
+    <w:p>
+      <w:pPr>
+        <w:rPr>
+          <w:lang w:eastAsia="de-DE"/>
+        </w:rPr>
+      </w:pPr>
+      <w:r>
+        <w:rPr>
+          <w:lang w:eastAsia="de-DE"/>
+        </w:rPr>
+        <w:t xml:space="preserve">6. </w:t>
+      </w:r>
+      <w:proofErr w:type="spellStart"/>
+      <w:r>
+        <w:rPr>
+          <w:lang w:eastAsia="de-DE"/>
+        </w:rPr>
+        <w:t>FraudDetectionService</w:t>
+      </w:r>
+      <w:proofErr w:type="spellEnd"/>
+      <w:r>
+        <w:rPr>
+          <w:lang w:eastAsia="de-DE"/>
+        </w:rPr>
+        <w:t xml:space="preserve"> Klasse:</w:t>
+      </w:r>
+    </w:p>
+    <w:p>
+      <w:pPr>
+        <w:rPr>
+          <w:lang w:eastAsia="de-DE"/>
+        </w:rPr>
+      </w:pPr>
+      <w:r>
+        <w:rPr>
+          <w:lang w:eastAsia="de-DE"/>
+        </w:rPr>
+        <w:t xml:space="preserve">   - Attribute:</w:t>
+      </w:r>
+    </w:p>
+    <w:p>
+      <w:pPr>
+        <w:rPr>
+          <w:lang w:eastAsia="de-DE"/>
+        </w:rPr>
+      </w:pPr>
+      <w:r>
+        <w:rPr>
+          <w:lang w:eastAsia="de-DE"/>
+        </w:rPr>
+        <w:t xml:space="preserve">     - </w:t>
+      </w:r>
+      <w:proofErr w:type="spellStart"/>
+      <w:r>
+        <w:rPr>
+          <w:lang w:eastAsia="de-DE"/>
+        </w:rPr>
+        <w:t>model_manager</w:t>
+      </w:r>
+      <w:proofErr w:type="spellEnd"/>
+      <w:r>
+        <w:rPr>
+          <w:lang w:eastAsia="de-DE"/>
+        </w:rPr>
+        <w:t xml:space="preserve">: Instanz von </w:t>
+      </w:r>
+      <w:proofErr w:type="spellStart"/>
+      <w:r>
+        <w:rPr>
+          <w:lang w:eastAsia="de-DE"/>
+        </w:rPr>
+        <w:t>ModelManager</w:t>
+      </w:r>
+      <w:proofErr w:type="spellEnd"/>
+      <w:r>
+        <w:rPr>
+          <w:lang w:eastAsia="de-DE"/>
+        </w:rPr>
+        <w:t xml:space="preserve"> für das Laden und Speichern des Modells.</w:t>
+      </w:r>
+    </w:p>
+    <w:p>
+      <w:pPr>
+        <w:rPr>
+          <w:lang w:eastAsia="de-DE"/>
+        </w:rPr>
+      </w:pPr>
+      <w:r>
+        <w:rPr>
+          <w:lang w:eastAsia="de-DE"/>
+        </w:rPr>
+        <w:lastRenderedPageBreak/>
+        <w:t xml:space="preserve">     - </w:t>
+      </w:r>
+      <w:proofErr w:type="spellStart"/>
+      <w:r>
+        <w:rPr>
+          <w:lang w:eastAsia="de-DE"/>
+        </w:rPr>
+        <w:t>data_processor</w:t>
+      </w:r>
+      <w:proofErr w:type="spellEnd"/>
+      <w:r>
+        <w:rPr>
+          <w:lang w:eastAsia="de-DE"/>
+        </w:rPr>
+        <w:t xml:space="preserve">: Instanz von </w:t>
+      </w:r>
+      <w:proofErr w:type="spellStart"/>
+      <w:r>
+        <w:rPr>
+          <w:lang w:eastAsia="de-DE"/>
+        </w:rPr>
+        <w:t>DataProcessor</w:t>
+      </w:r>
+      <w:proofErr w:type="spellEnd"/>
+      <w:r>
+        <w:rPr>
+          <w:lang w:eastAsia="de-DE"/>
+        </w:rPr>
+        <w:t xml:space="preserve"> für die Datenverarbeitung.</w:t>
+      </w:r>
+    </w:p>
+    <w:p>
+      <w:pPr>
+        <w:rPr>
+          <w:lang w:eastAsia="de-DE"/>
+        </w:rPr>
+      </w:pPr>
+      <w:r>
+        <w:rPr>
+          <w:lang w:eastAsia="de-DE"/>
+        </w:rPr>
+        <w:t xml:space="preserve">     - </w:t>
+      </w:r>
+      <w:proofErr w:type="spellStart"/>
+      <w:r>
+        <w:rPr>
+          <w:lang w:eastAsia="de-DE"/>
+        </w:rPr>
         <w:t>model_trainer</w:t>
       </w:r>
       <w:proofErr w:type="spellEnd"/>
@@ -2286,6 +2322,9 @@
       <w:r>
         <w:t>- Jeder wichtige Abschnitt des Codes wird mit Kommentaren versehen, um die Funktionsweise zu erläutern.</w:t>
       </w:r>
+      <w:r>
+        <w:t xml:space="preserve"> Wichtig ist auch ‚warum‘, nicht nur ‚wie‘.</w:t>
+      </w:r>
     </w:p>
     <w:p>
       <w:r>
@@ -2422,7 +2461,13 @@
     <w:p/>
     <w:p>
       <w:r>
-        <w:t>5.2 Implementierungsphase (ca. 20 Stunden)</w:t>
+        <w:t xml:space="preserve">5.2 Implementierungsphase (ca. </w:t>
+      </w:r>
+      <w:r>
+        <w:t>15</w:t>
+      </w:r>
+      <w:r>
+        <w:t xml:space="preserve"> Stunden)</w:t>
       </w:r>
     </w:p>
     <w:p>
@@ -2452,8 +2497,6 @@
         <w:t>- Erstellung der Dokumentation und Vorbereitung der Präsentation</w:t>
       </w:r>
     </w:p>
-    <w:p/>
-    <w:p/>
     <w:sectPr>
       <w:pgSz w:w="11906" w:h="16838"/>
       <w:pgMar w:top="1417" w:right="1417" w:bottom="1134" w:left="1417" w:header="708" w:footer="708" w:gutter="0"/>
@@ -2465,8 +2508,94 @@
 </file>
 
 <file path=word/numbering.xml><?xml version="1.0" encoding="utf-8"?>
-<w:numbering xmlns:wpc="http://schemas.microsoft.com/office/word/2010/wordprocessingCanvas" xmlns:cx="http://schemas.microsoft.com/office/drawing/2014/chartex" xmlns:cx1="http://schemas.microsoft.com/office/drawing/2015/9/8/chartex" xmlns:cx2="http://schemas.microsoft.com/office/drawing/2015/10/21/chartex" xmlns:cx3="http://schemas.microsoft.com/office/drawing/2016/5/9/chartex" xmlns:cx4="http://schemas.microsoft.com/office/drawing/2016/5/10/chartex" xmlns:cx5="http://schemas.microsoft.com/office/drawing/2016/5/11/chartex" xmlns:cx6="http://schemas.microsoft.com/office/drawing/2016/5/12/chartex" xmlns:cx7="http://schemas.microsoft.com/office/drawing/2016/5/13/chartex" xmlns:cx8="http://schemas.microsoft.com/office/drawing/2016/5/14/chartex" xmlns:mc="http://schemas.openxmlformats.org/markup-compatibility/2006" xmlns:aink="http://schemas.microsoft.com/office/drawing/2016/ink" xmlns:am3d="http://schemas.microsoft.com/office/drawing/2017/model3d" xmlns:o="urn:schemas-microsoft-com:office:office" xmlns:oel="http://schemas.microsoft.com/office/2019/extlst" xmlns:r="http://schemas.openxmlformats.org/officeDocument/2006/relationships" xmlns:m="http://schemas.openxmlformats.org/officeDocument/2006/math" xmlns:v="urn:schemas-microsoft-com:vml" xmlns:wp14="http://schemas.microsoft.com/office/word/2010/wordprocessingDrawing" xmlns:wp="http://schemas.openxmlformats.org/drawingml/2006/wordprocessingDrawing" xmlns:w10="urn:schemas-microsoft-com:office:word" xmlns:w="http://schemas.openxmlformats.org/wordprocessingml/2006/main" xmlns:w14="http://schemas.microsoft.com/office/word/2010/wordml" xmlns:w15="http://schemas.microsoft.com/office/word/2012/wordml" xmlns:w16cex="http://schemas.microsoft.com/office/word/2018/wordml/cex" xmlns:w16cid="http://schemas.microsoft.com/office/word/2016/wordml/cid" xmlns:w16="http://schemas.microsoft.com/office/word/2018/wordml" xmlns:w16sdtdh="http://schemas.microsoft.com/office/word/2020/wordml/sdtdatahash" xmlns:w16se="http://schemas.microsoft.com/office/word/2015/wordml/symex" xmlns:wpg="http://schemas.microsoft.com/office/word/2010/wordprocessingGroup" xmlns:wpi="http://schemas.microsoft.com/office/word/2010/wordprocessingInk" xmlns:wne="http://schemas.microsoft.com/office/word/2006/wordml" xmlns:wps="http://schemas.microsoft.com/office/word/2010/wordprocessingShape" mc:Ignorable="w14 w15 w16se w16cid w16 w16cex w16sdtdh wp14">
+<w:numbering xmlns:wpc="http://schemas.microsoft.com/office/word/2010/wordprocessingCanvas" xmlns:cx="http://schemas.microsoft.com/office/drawing/2014/chartex" xmlns:cx1="http://schemas.microsoft.com/office/drawing/2015/9/8/chartex" xmlns:cx2="http://schemas.microsoft.com/office/drawing/2015/10/21/chartex" xmlns:cx3="http://schemas.microsoft.com/office/drawing/2016/5/9/chartex" xmlns:cx4="http://schemas.microsoft.com/office/drawing/2016/5/10/chartex" xmlns:cx5="http://schemas.microsoft.com/office/drawing/2016/5/11/chartex" xmlns:cx6="http://schemas.microsoft.com/office/drawing/2016/5/12/chartex" xmlns:cx7="http://schemas.microsoft.com/office/drawing/2016/5/13/chartex" xmlns:cx8="http://schemas.microsoft.com/office/drawing/2016/5/14/chartex" xmlns:mc="http://schemas.openxmlformats.org/markup-compatibility/2006" xmlns:aink="http://schemas.microsoft.com/office/drawing/2016/ink" xmlns:am3d="http://schemas.microsoft.com/office/drawing/2017/model3d" xmlns:o="urn:schemas-microsoft-com:office:office" xmlns:oel="http://schemas.microsoft.com/office/2019/extlst" xmlns:r="http://schemas.openxmlformats.org/officeDocument/2006/relationships" xmlns:m="http://schemas.openxmlformats.org/officeDocument/2006/math" xmlns:v="urn:schemas-microsoft-com:vml" xmlns:wp14="http://schemas.microsoft.com/office/word/2010/wordprocessingDrawing" xmlns:wp="http://schemas.openxmlformats.org/drawingml/2006/wordprocessingDrawing" xmlns:w10="urn:schemas-microsoft-com:office:word" xmlns:w="http://schemas.openxmlformats.org/wordprocessingml/2006/main" xmlns:w14="http://schemas.microsoft.com/office/word/2010/wordml" xmlns:w15="http://schemas.microsoft.com/office/word/2012/wordml" xmlns:w16cex="http://schemas.microsoft.com/office/word/2018/wordml/cex" xmlns:w16cid="http://schemas.microsoft.com/office/word/2016/wordml/cid" xmlns:w16="http://schemas.microsoft.com/office/word/2018/wordml" xmlns:w16du="http://schemas.microsoft.com/office/word/2023/wordml/word16du" xmlns:w16sdtdh="http://schemas.microsoft.com/office/word/2020/wordml/sdtdatahash" xmlns:w16se="http://schemas.microsoft.com/office/word/2015/wordml/symex" xmlns:wpg="http://schemas.microsoft.com/office/word/2010/wordprocessingGroup" xmlns:wpi="http://schemas.microsoft.com/office/word/2010/wordprocessingInk" xmlns:wne="http://schemas.microsoft.com/office/word/2006/wordml" xmlns:wps="http://schemas.microsoft.com/office/word/2010/wordprocessingShape" mc:Ignorable="w14 w15 w16se w16cid w16 w16cex w16sdtdh w16du wp14">
   <w:abstractNum w:abstractNumId="0" w15:restartNumberingAfterBreak="0">
+    <w:nsid w:val="09EA0410"/>
+    <w:multiLevelType w:val="hybridMultilevel"/>
+    <w:tmpl w:val="3646A1FA"/>
+    <w:lvl w:ilvl="0" w:tplc="2000000F">
+      <w:start w:val="1"/>
+      <w:numFmt w:val="decimal"/>
+      <w:lvlText w:val="%1."/>
+      <w:lvlJc w:val="left"/>
+      <w:pPr>
+        <w:ind w:left="720" w:hanging="360"/>
+      </w:pPr>
+    </w:lvl>
+    <w:lvl w:ilvl="1" w:tplc="20000019" w:tentative="1">
+      <w:start w:val="1"/>
+      <w:numFmt w:val="lowerLetter"/>
+      <w:lvlText w:val="%2."/>
+      <w:lvlJc w:val="left"/>
+      <w:pPr>
+        <w:ind w:left="1440" w:hanging="360"/>
+      </w:pPr>
+    </w:lvl>
+    <w:lvl w:ilvl="2" w:tplc="2000001B" w:tentative="1">
+      <w:start w:val="1"/>
+      <w:numFmt w:val="lowerRoman"/>
+      <w:lvlText w:val="%3."/>
+      <w:lvlJc w:val="right"/>
+      <w:pPr>
+        <w:ind w:left="2160" w:hanging="180"/>
+      </w:pPr>
+    </w:lvl>
+    <w:lvl w:ilvl="3" w:tplc="2000000F" w:tentative="1">
+      <w:start w:val="1"/>
+      <w:numFmt w:val="decimal"/>
+      <w:lvlText w:val="%4."/>
+      <w:lvlJc w:val="left"/>
+      <w:pPr>
+        <w:ind w:left="2880" w:hanging="360"/>
+      </w:pPr>
+    </w:lvl>
+    <w:lvl w:ilvl="4" w:tplc="20000019" w:tentative="1">
+      <w:start w:val="1"/>
+      <w:numFmt w:val="lowerLetter"/>
+      <w:lvlText w:val="%5."/>
+      <w:lvlJc w:val="left"/>
+      <w:pPr>
+        <w:ind w:left="3600" w:hanging="360"/>
+      </w:pPr>
+    </w:lvl>
+    <w:lvl w:ilvl="5" w:tplc="2000001B" w:tentative="1">
+      <w:start w:val="1"/>
+      <w:numFmt w:val="lowerRoman"/>
+      <w:lvlText w:val="%6."/>
+      <w:lvlJc w:val="right"/>
+      <w:pPr>
+        <w:ind w:left="4320" w:hanging="180"/>
+      </w:pPr>
+    </w:lvl>
+    <w:lvl w:ilvl="6" w:tplc="2000000F" w:tentative="1">
+      <w:start w:val="1"/>
+      <w:numFmt w:val="decimal"/>
+      <w:lvlText w:val="%7."/>
+      <w:lvlJc w:val="left"/>
+      <w:pPr>
+        <w:ind w:left="5040" w:hanging="360"/>
+      </w:pPr>
+    </w:lvl>
+    <w:lvl w:ilvl="7" w:tplc="20000019" w:tentative="1">
+      <w:start w:val="1"/>
+      <w:numFmt w:val="lowerLetter"/>
+      <w:lvlText w:val="%8."/>
+      <w:lvlJc w:val="left"/>
+      <w:pPr>
+        <w:ind w:left="5760" w:hanging="360"/>
+      </w:pPr>
+    </w:lvl>
+    <w:lvl w:ilvl="8" w:tplc="2000001B" w:tentative="1">
+      <w:start w:val="1"/>
+      <w:numFmt w:val="lowerRoman"/>
+      <w:lvlText w:val="%9."/>
+      <w:lvlJc w:val="right"/>
+      <w:pPr>
+        <w:ind w:left="6480" w:hanging="180"/>
+      </w:pPr>
+    </w:lvl>
+  </w:abstractNum>
+  <w:abstractNum w:abstractNumId="1" w15:restartNumberingAfterBreak="0">
     <w:nsid w:val="1F570BE8"/>
     <w:multiLevelType w:val="multilevel"/>
     <w:tmpl w:val="0A6417C4"/>
@@ -2583,7 +2712,7 @@
       </w:pPr>
     </w:lvl>
   </w:abstractNum>
-  <w:abstractNum w:abstractNumId="1" w15:restartNumberingAfterBreak="0">
+  <w:abstractNum w:abstractNumId="2" w15:restartNumberingAfterBreak="0">
     <w:nsid w:val="41DE1F91"/>
     <w:multiLevelType w:val="multilevel"/>
     <w:tmpl w:val="65026AFA"/>
@@ -2704,7 +2833,120 @@
       </w:pPr>
     </w:lvl>
   </w:abstractNum>
-  <w:abstractNum w:abstractNumId="2" w15:restartNumberingAfterBreak="0">
+  <w:abstractNum w:abstractNumId="3" w15:restartNumberingAfterBreak="0">
+    <w:nsid w:val="458663FD"/>
+    <w:multiLevelType w:val="hybridMultilevel"/>
+    <w:tmpl w:val="52480386"/>
+    <w:lvl w:ilvl="0" w:tplc="20000001">
+      <w:start w:val="1"/>
+      <w:numFmt w:val="bullet"/>
+      <w:lvlText w:val=""/>
+      <w:lvlJc w:val="left"/>
+      <w:pPr>
+        <w:ind w:left="720" w:hanging="360"/>
+      </w:pPr>
+      <w:rPr>
+        <w:rFonts w:ascii="Symbol" w:hAnsi="Symbol" w:hint="default"/>
+      </w:rPr>
+    </w:lvl>
+    <w:lvl w:ilvl="1" w:tplc="20000003" w:tentative="1">
+      <w:start w:val="1"/>
+      <w:numFmt w:val="bullet"/>
+      <w:lvlText w:val="o"/>
+      <w:lvlJc w:val="left"/>
+      <w:pPr>
+        <w:ind w:left="1440" w:hanging="360"/>
+      </w:pPr>
+      <w:rPr>
+        <w:rFonts w:ascii="Courier New" w:hAnsi="Courier New" w:cs="Courier New" w:hint="default"/>
+      </w:rPr>
+    </w:lvl>
+    <w:lvl w:ilvl="2" w:tplc="20000005" w:tentative="1">
+      <w:start w:val="1"/>
+      <w:numFmt w:val="bullet"/>
+      <w:lvlText w:val=""/>
+      <w:lvlJc w:val="left"/>
+      <w:pPr>
+        <w:ind w:left="2160" w:hanging="360"/>
+      </w:pPr>
+      <w:rPr>
+        <w:rFonts w:ascii="Wingdings" w:hAnsi="Wingdings" w:hint="default"/>
+      </w:rPr>
+    </w:lvl>
+    <w:lvl w:ilvl="3" w:tplc="20000001" w:tentative="1">
+      <w:start w:val="1"/>
+      <w:numFmt w:val="bullet"/>
+      <w:lvlText w:val=""/>
+      <w:lvlJc w:val="left"/>
+      <w:pPr>
+        <w:ind w:left="2880" w:hanging="360"/>
+      </w:pPr>
+      <w:rPr>
+        <w:rFonts w:ascii="Symbol" w:hAnsi="Symbol" w:hint="default"/>
+      </w:rPr>
+    </w:lvl>
+    <w:lvl w:ilvl="4" w:tplc="20000003" w:tentative="1">
+      <w:start w:val="1"/>
+      <w:numFmt w:val="bullet"/>
+      <w:lvlText w:val="o"/>
+      <w:lvlJc w:val="left"/>
+      <w:pPr>
+        <w:ind w:left="3600" w:hanging="360"/>
+      </w:pPr>
+      <w:rPr>
+        <w:rFonts w:ascii="Courier New" w:hAnsi="Courier New" w:cs="Courier New" w:hint="default"/>
+      </w:rPr>
+    </w:lvl>
+    <w:lvl w:ilvl="5" w:tplc="20000005" w:tentative="1">
+      <w:start w:val="1"/>
+      <w:numFmt w:val="bullet"/>
+      <w:lvlText w:val=""/>
+      <w:lvlJc w:val="left"/>
+      <w:pPr>
+        <w:ind w:left="4320" w:hanging="360"/>
+      </w:pPr>
+      <w:rPr>
+        <w:rFonts w:ascii="Wingdings" w:hAnsi="Wingdings" w:hint="default"/>
+      </w:rPr>
+    </w:lvl>
+    <w:lvl w:ilvl="6" w:tplc="20000001" w:tentative="1">
+      <w:start w:val="1"/>
+      <w:numFmt w:val="bullet"/>
+      <w:lvlText w:val=""/>
+      <w:lvlJc w:val="left"/>
+      <w:pPr>
+        <w:ind w:left="5040" w:hanging="360"/>
+      </w:pPr>
+      <w:rPr>
+        <w:rFonts w:ascii="Symbol" w:hAnsi="Symbol" w:hint="default"/>
+      </w:rPr>
+    </w:lvl>
+    <w:lvl w:ilvl="7" w:tplc="20000003" w:tentative="1">
+      <w:start w:val="1"/>
+      <w:numFmt w:val="bullet"/>
+      <w:lvlText w:val="o"/>
+      <w:lvlJc w:val="left"/>
+      <w:pPr>
+        <w:ind w:left="5760" w:hanging="360"/>
+      </w:pPr>
+      <w:rPr>
+        <w:rFonts w:ascii="Courier New" w:hAnsi="Courier New" w:cs="Courier New" w:hint="default"/>
+      </w:rPr>
+    </w:lvl>
+    <w:lvl w:ilvl="8" w:tplc="20000005" w:tentative="1">
+      <w:start w:val="1"/>
+      <w:numFmt w:val="bullet"/>
+      <w:lvlText w:val=""/>
+      <w:lvlJc w:val="left"/>
+      <w:pPr>
+        <w:ind w:left="6480" w:hanging="360"/>
+      </w:pPr>
+      <w:rPr>
+        <w:rFonts w:ascii="Wingdings" w:hAnsi="Wingdings" w:hint="default"/>
+      </w:rPr>
+    </w:lvl>
+  </w:abstractNum>
+  <w:abstractNum w:abstractNumId="4" w15:restartNumberingAfterBreak="0">
     <w:nsid w:val="49D06EBB"/>
     <w:multiLevelType w:val="multilevel"/>
     <w:tmpl w:val="B12A350C"/>
@@ -2854,19 +3096,25 @@
     </w:lvl>
   </w:abstractNum>
   <w:num w:numId="1" w16cid:durableId="541284052">
-    <w:abstractNumId w:val="0"/>
+    <w:abstractNumId w:val="1"/>
   </w:num>
   <w:num w:numId="2" w16cid:durableId="814567440">
-    <w:abstractNumId w:val="1"/>
+    <w:abstractNumId w:val="2"/>
   </w:num>
   <w:num w:numId="3" w16cid:durableId="1314796093">
-    <w:abstractNumId w:val="2"/>
+    <w:abstractNumId w:val="4"/>
+  </w:num>
+  <w:num w:numId="4" w16cid:durableId="509832814">
+    <w:abstractNumId w:val="3"/>
+  </w:num>
+  <w:num w:numId="5" w16cid:durableId="1723552449">
+    <w:abstractNumId w:val="0"/>
   </w:num>
 </w:numbering>
 </file>
 
 <file path=word/styles.xml><?xml version="1.0" encoding="utf-8"?>
-<w:styles xmlns:mc="http://schemas.openxmlformats.org/markup-compatibility/2006" xmlns:r="http://schemas.openxmlformats.org/officeDocument/2006/relationships" xmlns:w="http://schemas.openxmlformats.org/wordprocessingml/2006/main" xmlns:w14="http://schemas.microsoft.com/office/word/2010/wordml" xmlns:w15="http://schemas.microsoft.com/office/word/2012/wordml" xmlns:w16cex="http://schemas.microsoft.com/office/word/2018/wordml/cex" xmlns:w16cid="http://schemas.microsoft.com/office/word/2016/wordml/cid" xmlns:w16="http://schemas.microsoft.com/office/word/2018/wordml" xmlns:w16sdtdh="http://schemas.microsoft.com/office/word/2020/wordml/sdtdatahash" xmlns:w16se="http://schemas.microsoft.com/office/word/2015/wordml/symex" mc:Ignorable="w14 w15 w16se w16cid w16 w16cex w16sdtdh">
+<w:styles xmlns:mc="http://schemas.openxmlformats.org/markup-compatibility/2006" xmlns:r="http://schemas.openxmlformats.org/officeDocument/2006/relationships" xmlns:w="http://schemas.openxmlformats.org/wordprocessingml/2006/main" xmlns:w14="http://schemas.microsoft.com/office/word/2010/wordml" xmlns:w15="http://schemas.microsoft.com/office/word/2012/wordml" xmlns:w16cex="http://schemas.microsoft.com/office/word/2018/wordml/cex" xmlns:w16cid="http://schemas.microsoft.com/office/word/2016/wordml/cid" xmlns:w16="http://schemas.microsoft.com/office/word/2018/wordml" xmlns:w16du="http://schemas.microsoft.com/office/word/2023/wordml/word16du" xmlns:w16sdtdh="http://schemas.microsoft.com/office/word/2020/wordml/sdtdatahash" xmlns:w16se="http://schemas.microsoft.com/office/word/2015/wordml/symex" mc:Ignorable="w14 w15 w16se w16cid w16 w16cex w16sdtdh w16du">
   <w:docDefaults>
     <w:rPrDefault>
       <w:rPr>
@@ -3258,15 +3506,15 @@
     <w:lsdException w:name="Unresolved Mention" w:semiHidden="1" w:unhideWhenUsed="1"/>
     <w:lsdException w:name="Smart Link" w:semiHidden="1" w:unhideWhenUsed="1"/>
   </w:latentStyles>
-  <w:style w:type="paragraph" w:default="1" w:styleId="Standard">
+  <w:style w:type="paragraph" w:default="1" w:styleId="Normal">
     <w:name w:val="Normal"/>
     <w:qFormat/>
   </w:style>
-  <w:style w:type="paragraph" w:styleId="berschrift1">
+  <w:style w:type="paragraph" w:styleId="Heading1">
     <w:name w:val="heading 1"/>
-    <w:basedOn w:val="Standard"/>
-    <w:next w:val="Standard"/>
-    <w:link w:val="berschrift1Zchn"/>
+    <w:basedOn w:val="Normal"/>
+    <w:next w:val="Normal"/>
+    <w:link w:val="Heading1Char"/>
     <w:uiPriority w:val="9"/>
     <w:qFormat/>
     <w:rsid w:val="00CB3DF0"/>
@@ -3283,11 +3531,11 @@
       <w:szCs w:val="40"/>
     </w:rPr>
   </w:style>
-  <w:style w:type="paragraph" w:styleId="berschrift2">
+  <w:style w:type="paragraph" w:styleId="Heading2">
     <w:name w:val="heading 2"/>
-    <w:basedOn w:val="Standard"/>
-    <w:next w:val="Standard"/>
-    <w:link w:val="berschrift2Zchn"/>
+    <w:basedOn w:val="Normal"/>
+    <w:next w:val="Normal"/>
+    <w:link w:val="Heading2Char"/>
     <w:uiPriority w:val="9"/>
     <w:semiHidden/>
     <w:unhideWhenUsed/>
@@ -3306,11 +3554,11 @@
       <w:szCs w:val="32"/>
     </w:rPr>
   </w:style>
-  <w:style w:type="paragraph" w:styleId="berschrift3">
+  <w:style w:type="paragraph" w:styleId="Heading3">
     <w:name w:val="heading 3"/>
-    <w:basedOn w:val="Standard"/>
-    <w:next w:val="Standard"/>
-    <w:link w:val="berschrift3Zchn"/>
+    <w:basedOn w:val="Normal"/>
+    <w:next w:val="Normal"/>
+    <w:link w:val="Heading3Char"/>
     <w:uiPriority w:val="9"/>
     <w:semiHidden/>
     <w:unhideWhenUsed/>
@@ -3329,11 +3577,11 @@
       <w:szCs w:val="28"/>
     </w:rPr>
   </w:style>
-  <w:style w:type="paragraph" w:styleId="berschrift4">
+  <w:style w:type="paragraph" w:styleId="Heading4">
     <w:name w:val="heading 4"/>
-    <w:basedOn w:val="Standard"/>
-    <w:next w:val="Standard"/>
-    <w:link w:val="berschrift4Zchn"/>
+    <w:basedOn w:val="Normal"/>
+    <w:next w:val="Normal"/>
+    <w:link w:val="Heading4Char"/>
     <w:uiPriority w:val="9"/>
     <w:semiHidden/>
     <w:unhideWhenUsed/>
@@ -3352,11 +3600,11 @@
       <w:color w:val="0F4761" w:themeColor="accent1" w:themeShade="BF"/>
     </w:rPr>
   </w:style>
-  <w:style w:type="paragraph" w:styleId="berschrift5">
+  <w:style w:type="paragraph" w:styleId="Heading5">
     <w:name w:val="heading 5"/>
-    <w:basedOn w:val="Standard"/>
-    <w:next w:val="Standard"/>
-    <w:link w:val="berschrift5Zchn"/>
+    <w:basedOn w:val="Normal"/>
+    <w:next w:val="Normal"/>
+    <w:link w:val="Heading5Char"/>
     <w:uiPriority w:val="9"/>
     <w:semiHidden/>
     <w:unhideWhenUsed/>
@@ -3373,11 +3621,11 @@
       <w:color w:val="0F4761" w:themeColor="accent1" w:themeShade="BF"/>
     </w:rPr>
   </w:style>
-  <w:style w:type="paragraph" w:styleId="berschrift6">
+  <w:style w:type="paragraph" w:styleId="Heading6">
     <w:name w:val="heading 6"/>
-    <w:basedOn w:val="Standard"/>
-    <w:next w:val="Standard"/>
-    <w:link w:val="berschrift6Zchn"/>
+    <w:basedOn w:val="Normal"/>
+    <w:next w:val="Normal"/>
+    <w:link w:val="Heading6Char"/>
     <w:uiPriority w:val="9"/>
     <w:semiHidden/>
     <w:unhideWhenUsed/>
@@ -3396,11 +3644,11 @@
       <w:color w:val="595959" w:themeColor="text1" w:themeTint="A6"/>
     </w:rPr>
   </w:style>
-  <w:style w:type="paragraph" w:styleId="berschrift7">
+  <w:style w:type="paragraph" w:styleId="Heading7">
     <w:name w:val="heading 7"/>
-    <w:basedOn w:val="Standard"/>
-    <w:next w:val="Standard"/>
-    <w:link w:val="berschrift7Zchn"/>
+    <w:basedOn w:val="Normal"/>
+    <w:next w:val="Normal"/>
+    <w:link w:val="Heading7Char"/>
     <w:uiPriority w:val="9"/>
     <w:semiHidden/>
     <w:unhideWhenUsed/>
@@ -3417,11 +3665,11 @@
       <w:color w:val="595959" w:themeColor="text1" w:themeTint="A6"/>
     </w:rPr>
   </w:style>
-  <w:style w:type="paragraph" w:styleId="berschrift8">
+  <w:style w:type="paragraph" w:styleId="Heading8">
     <w:name w:val="heading 8"/>
-    <w:basedOn w:val="Standard"/>
-    <w:next w:val="Standard"/>
-    <w:link w:val="berschrift8Zchn"/>
+    <w:basedOn w:val="Normal"/>
+    <w:next w:val="Normal"/>
+    <w:link w:val="Heading8Char"/>
     <w:uiPriority w:val="9"/>
     <w:semiHidden/>
     <w:unhideWhenUsed/>
@@ -3439,11 +3687,11 @@
       <w:color w:val="272727" w:themeColor="text1" w:themeTint="D8"/>
     </w:rPr>
   </w:style>
-  <w:style w:type="paragraph" w:styleId="berschrift9">
+  <w:style w:type="paragraph" w:styleId="Heading9">
     <w:name w:val="heading 9"/>
-    <w:basedOn w:val="Standard"/>
-    <w:next w:val="Standard"/>
-    <w:link w:val="berschrift9Zchn"/>
+    <w:basedOn w:val="Normal"/>
+    <w:next w:val="Normal"/>
+    <w:link w:val="Heading9Char"/>
     <w:uiPriority w:val="9"/>
     <w:semiHidden/>
     <w:unhideWhenUsed/>
@@ -3459,13 +3707,13 @@
       <w:color w:val="272727" w:themeColor="text1" w:themeTint="D8"/>
     </w:rPr>
   </w:style>
-  <w:style w:type="character" w:default="1" w:styleId="Absatz-Standardschriftart">
+  <w:style w:type="character" w:default="1" w:styleId="DefaultParagraphFont">
     <w:name w:val="Default Paragraph Font"/>
     <w:uiPriority w:val="1"/>
     <w:semiHidden/>
     <w:unhideWhenUsed/>
   </w:style>
-  <w:style w:type="table" w:default="1" w:styleId="NormaleTabelle">
+  <w:style w:type="table" w:default="1" w:styleId="TableNormal">
     <w:name w:val="Normal Table"/>
     <w:uiPriority w:val="99"/>
     <w:semiHidden/>
@@ -3480,16 +3728,16 @@
       </w:tblCellMar>
     </w:tblPr>
   </w:style>
-  <w:style w:type="numbering" w:default="1" w:styleId="KeineListe">
+  <w:style w:type="numbering" w:default="1" w:styleId="NoList">
     <w:name w:val="No List"/>
     <w:uiPriority w:val="99"/>
     <w:semiHidden/>
     <w:unhideWhenUsed/>
   </w:style>
-  <w:style w:type="character" w:customStyle="1" w:styleId="berschrift1Zchn">
-    <w:name w:val="Überschrift 1 Zchn"/>
-    <w:basedOn w:val="Absatz-Standardschriftart"/>
-    <w:link w:val="berschrift1"/>
+  <w:style w:type="character" w:customStyle="1" w:styleId="Heading1Char">
+    <w:name w:val="Heading 1 Char"/>
+    <w:basedOn w:val="DefaultParagraphFont"/>
+    <w:link w:val="Heading1"/>
     <w:uiPriority w:val="9"/>
     <w:rsid w:val="00CB3DF0"/>
     <w:rPr>
@@ -3499,10 +3747,10 @@
       <w:szCs w:val="40"/>
     </w:rPr>
   </w:style>
-  <w:style w:type="character" w:customStyle="1" w:styleId="berschrift2Zchn">
-    <w:name w:val="Überschrift 2 Zchn"/>
-    <w:basedOn w:val="Absatz-Standardschriftart"/>
-    <w:link w:val="berschrift2"/>
+  <w:style w:type="character" w:customStyle="1" w:styleId="Heading2Char">
+    <w:name w:val="Heading 2 Char"/>
+    <w:basedOn w:val="DefaultParagraphFont"/>
+    <w:link w:val="Heading2"/>
     <w:uiPriority w:val="9"/>
     <w:semiHidden/>
     <w:rsid w:val="00CB3DF0"/>
@@ -3513,10 +3761,10 @@
       <w:szCs w:val="32"/>
     </w:rPr>
   </w:style>
-  <w:style w:type="character" w:customStyle="1" w:styleId="berschrift3Zchn">
-    <w:name w:val="Überschrift 3 Zchn"/>
-    <w:basedOn w:val="Absatz-Standardschriftart"/>
-    <w:link w:val="berschrift3"/>
+  <w:style w:type="character" w:customStyle="1" w:styleId="Heading3Char">
+    <w:name w:val="Heading 3 Char"/>
+    <w:basedOn w:val="DefaultParagraphFont"/>
+    <w:link w:val="Heading3"/>
     <w:uiPriority w:val="9"/>
     <w:semiHidden/>
     <w:rsid w:val="00CB3DF0"/>
@@ -3527,10 +3775,10 @@
       <w:szCs w:val="28"/>
     </w:rPr>
   </w:style>
-  <w:style w:type="character" w:customStyle="1" w:styleId="berschrift4Zchn">
-    <w:name w:val="Überschrift 4 Zchn"/>
-    <w:basedOn w:val="Absatz-Standardschriftart"/>
-    <w:link w:val="berschrift4"/>
+  <w:style w:type="character" w:customStyle="1" w:styleId="Heading4Char">
+    <w:name w:val="Heading 4 Char"/>
+    <w:basedOn w:val="DefaultParagraphFont"/>
+    <w:link w:val="Heading4"/>
     <w:uiPriority w:val="9"/>
     <w:semiHidden/>
     <w:rsid w:val="00CB3DF0"/>
@@ -3541,10 +3789,10 @@
       <w:color w:val="0F4761" w:themeColor="accent1" w:themeShade="BF"/>
     </w:rPr>
   </w:style>
-  <w:style w:type="character" w:customStyle="1" w:styleId="berschrift5Zchn">
-    <w:name w:val="Überschrift 5 Zchn"/>
-    <w:basedOn w:val="Absatz-Standardschriftart"/>
-    <w:link w:val="berschrift5"/>
+  <w:style w:type="character" w:customStyle="1" w:styleId="Heading5Char">
+    <w:name w:val="Heading 5 Char"/>
+    <w:basedOn w:val="DefaultParagraphFont"/>
+    <w:link w:val="Heading5"/>
     <w:uiPriority w:val="9"/>
     <w:semiHidden/>
     <w:rsid w:val="00CB3DF0"/>
@@ -3553,10 +3801,10 @@
       <w:color w:val="0F4761" w:themeColor="accent1" w:themeShade="BF"/>
     </w:rPr>
   </w:style>
-  <w:style w:type="character" w:customStyle="1" w:styleId="berschrift6Zchn">
-    <w:name w:val="Überschrift 6 Zchn"/>
-    <w:basedOn w:val="Absatz-Standardschriftart"/>
-    <w:link w:val="berschrift6"/>
+  <w:style w:type="character" w:customStyle="1" w:styleId="Heading6Char">
+    <w:name w:val="Heading 6 Char"/>
+    <w:basedOn w:val="DefaultParagraphFont"/>
+    <w:link w:val="Heading6"/>
     <w:uiPriority w:val="9"/>
     <w:semiHidden/>
     <w:rsid w:val="00CB3DF0"/>
@@ -3567,10 +3815,10 @@
       <w:color w:val="595959" w:themeColor="text1" w:themeTint="A6"/>
     </w:rPr>
   </w:style>
-  <w:style w:type="character" w:customStyle="1" w:styleId="berschrift7Zchn">
-    <w:name w:val="Überschrift 7 Zchn"/>
-    <w:basedOn w:val="Absatz-Standardschriftart"/>
-    <w:link w:val="berschrift7"/>
+  <w:style w:type="character" w:customStyle="1" w:styleId="Heading7Char">
+    <w:name w:val="Heading 7 Char"/>
+    <w:basedOn w:val="DefaultParagraphFont"/>
+    <w:link w:val="Heading7"/>
     <w:uiPriority w:val="9"/>
     <w:semiHidden/>
     <w:rsid w:val="00CB3DF0"/>
@@ -3579,10 +3827,10 @@
       <w:color w:val="595959" w:themeColor="text1" w:themeTint="A6"/>
     </w:rPr>
   </w:style>
-  <w:style w:type="character" w:customStyle="1" w:styleId="berschrift8Zchn">
-    <w:name w:val="Überschrift 8 Zchn"/>
-    <w:basedOn w:val="Absatz-Standardschriftart"/>
-    <w:link w:val="berschrift8"/>
+  <w:style w:type="character" w:customStyle="1" w:styleId="Heading8Char">
+    <w:name w:val="Heading 8 Char"/>
+    <w:basedOn w:val="DefaultParagraphFont"/>
+    <w:link w:val="Heading8"/>
     <w:uiPriority w:val="9"/>
     <w:semiHidden/>
     <w:rsid w:val="00CB3DF0"/>
@@ -3593,10 +3841,10 @@
       <w:color w:val="272727" w:themeColor="text1" w:themeTint="D8"/>
     </w:rPr>
   </w:style>
-  <w:style w:type="character" w:customStyle="1" w:styleId="berschrift9Zchn">
-    <w:name w:val="Überschrift 9 Zchn"/>
-    <w:basedOn w:val="Absatz-Standardschriftart"/>
-    <w:link w:val="berschrift9"/>
+  <w:style w:type="character" w:customStyle="1" w:styleId="Heading9Char">
+    <w:name w:val="Heading 9 Char"/>
+    <w:basedOn w:val="DefaultParagraphFont"/>
+    <w:link w:val="Heading9"/>
     <w:uiPriority w:val="9"/>
     <w:semiHidden/>
     <w:rsid w:val="00CB3DF0"/>
@@ -3605,11 +3853,11 @@
       <w:color w:val="272727" w:themeColor="text1" w:themeTint="D8"/>
     </w:rPr>
   </w:style>
-  <w:style w:type="paragraph" w:styleId="Titel">
+  <w:style w:type="paragraph" w:styleId="Title">
     <w:name w:val="Title"/>
-    <w:basedOn w:val="Standard"/>
-    <w:next w:val="Standard"/>
-    <w:link w:val="TitelZchn"/>
+    <w:basedOn w:val="Normal"/>
+    <w:next w:val="Normal"/>
+    <w:link w:val="TitleChar"/>
     <w:uiPriority w:val="10"/>
     <w:qFormat/>
     <w:rsid w:val="00CB3DF0"/>
@@ -3625,10 +3873,10 @@
       <w:szCs w:val="56"/>
     </w:rPr>
   </w:style>
-  <w:style w:type="character" w:customStyle="1" w:styleId="TitelZchn">
-    <w:name w:val="Titel Zchn"/>
-    <w:basedOn w:val="Absatz-Standardschriftart"/>
-    <w:link w:val="Titel"/>
+  <w:style w:type="character" w:customStyle="1" w:styleId="TitleChar">
+    <w:name w:val="Title Char"/>
+    <w:basedOn w:val="DefaultParagraphFont"/>
+    <w:link w:val="Title"/>
     <w:uiPriority w:val="10"/>
     <w:rsid w:val="00CB3DF0"/>
     <w:rPr>
@@ -3639,11 +3887,11 @@
       <w:szCs w:val="56"/>
     </w:rPr>
   </w:style>
-  <w:style w:type="paragraph" w:styleId="Untertitel">
+  <w:style w:type="paragraph" w:styleId="Subtitle">
     <w:name w:val="Subtitle"/>
-    <w:basedOn w:val="Standard"/>
-    <w:next w:val="Standard"/>
-    <w:link w:val="UntertitelZchn"/>
+    <w:basedOn w:val="Normal"/>
+    <w:next w:val="Normal"/>
+    <w:link w:val="SubtitleChar"/>
     <w:uiPriority w:val="11"/>
     <w:qFormat/>
     <w:rsid w:val="00CB3DF0"/>
@@ -3661,10 +3909,10 @@
       <w:szCs w:val="28"/>
     </w:rPr>
   </w:style>
-  <w:style w:type="character" w:customStyle="1" w:styleId="UntertitelZchn">
-    <w:name w:val="Untertitel Zchn"/>
-    <w:basedOn w:val="Absatz-Standardschriftart"/>
-    <w:link w:val="Untertitel"/>
+  <w:style w:type="character" w:customStyle="1" w:styleId="SubtitleChar">
+    <w:name w:val="Subtitle Char"/>
+    <w:basedOn w:val="DefaultParagraphFont"/>
+    <w:link w:val="Subtitle"/>
     <w:uiPriority w:val="11"/>
     <w:rsid w:val="00CB3DF0"/>
     <w:rPr>
@@ -3675,11 +3923,11 @@
       <w:szCs w:val="28"/>
     </w:rPr>
   </w:style>
-  <w:style w:type="paragraph" w:styleId="Zitat">
+  <w:style w:type="paragraph" w:styleId="Quote">
     <w:name w:val="Quote"/>
-    <w:basedOn w:val="Standard"/>
-    <w:next w:val="Standard"/>
-    <w:link w:val="ZitatZchn"/>
+    <w:basedOn w:val="Normal"/>
+    <w:next w:val="Normal"/>
+    <w:link w:val="QuoteChar"/>
     <w:uiPriority w:val="29"/>
     <w:qFormat/>
     <w:rsid w:val="00CB3DF0"/>
@@ -3693,10 +3941,10 @@
       <w:color w:val="404040" w:themeColor="text1" w:themeTint="BF"/>
     </w:rPr>
   </w:style>
-  <w:style w:type="character" w:customStyle="1" w:styleId="ZitatZchn">
-    <w:name w:val="Zitat Zchn"/>
-    <w:basedOn w:val="Absatz-Standardschriftart"/>
-    <w:link w:val="Zitat"/>
+  <w:style w:type="character" w:customStyle="1" w:styleId="QuoteChar">
+    <w:name w:val="Quote Char"/>
+    <w:basedOn w:val="DefaultParagraphFont"/>
+    <w:link w:val="Quote"/>
     <w:uiPriority w:val="29"/>
     <w:rsid w:val="00CB3DF0"/>
     <w:rPr>
@@ -3705,9 +3953,9 @@
       <w:color w:val="404040" w:themeColor="text1" w:themeTint="BF"/>
     </w:rPr>
   </w:style>
-  <w:style w:type="paragraph" w:styleId="Listenabsatz">
+  <w:style w:type="paragraph" w:styleId="ListParagraph">
     <w:name w:val="List Paragraph"/>
-    <w:basedOn w:val="Standard"/>
+    <w:basedOn w:val="Normal"/>
     <w:uiPriority w:val="34"/>
     <w:qFormat/>
     <w:rsid w:val="00CB3DF0"/>
@@ -3716,9 +3964,9 @@
       <w:contextualSpacing/>
     </w:pPr>
   </w:style>
-  <w:style w:type="character" w:styleId="IntensiveHervorhebung">
+  <w:style w:type="character" w:styleId="IntenseEmphasis">
     <w:name w:val="Intense Emphasis"/>
-    <w:basedOn w:val="Absatz-Standardschriftart"/>
+    <w:basedOn w:val="DefaultParagraphFont"/>
     <w:uiPriority w:val="21"/>
     <w:qFormat/>
     <w:rsid w:val="00CB3DF0"/>
@@ -3728,11 +3976,11 @@
       <w:color w:val="0F4761" w:themeColor="accent1" w:themeShade="BF"/>
     </w:rPr>
   </w:style>
-  <w:style w:type="paragraph" w:styleId="IntensivesZitat">
+  <w:style w:type="paragraph" w:styleId="IntenseQuote">
     <w:name w:val="Intense Quote"/>
-    <w:basedOn w:val="Standard"/>
-    <w:next w:val="Standard"/>
-    <w:link w:val="IntensivesZitatZchn"/>
+    <w:basedOn w:val="Normal"/>
+    <w:next w:val="Normal"/>
+    <w:link w:val="IntenseQuoteChar"/>
     <w:uiPriority w:val="30"/>
     <w:qFormat/>
     <w:rsid w:val="00CB3DF0"/>
@@ -3751,10 +3999,10 @@
       <w:color w:val="0F4761" w:themeColor="accent1" w:themeShade="BF"/>
     </w:rPr>
   </w:style>
-  <w:style w:type="character" w:customStyle="1" w:styleId="IntensivesZitatZchn">
-    <w:name w:val="Intensives Zitat Zchn"/>
-    <w:basedOn w:val="Absatz-Standardschriftart"/>
-    <w:link w:val="IntensivesZitat"/>
+  <w:style w:type="character" w:customStyle="1" w:styleId="IntenseQuoteChar">
+    <w:name w:val="Intense Quote Char"/>
+    <w:basedOn w:val="DefaultParagraphFont"/>
+    <w:link w:val="IntenseQuote"/>
     <w:uiPriority w:val="30"/>
     <w:rsid w:val="00CB3DF0"/>
     <w:rPr>
@@ -3763,9 +4011,9 @@
       <w:color w:val="0F4761" w:themeColor="accent1" w:themeShade="BF"/>
     </w:rPr>
   </w:style>
-  <w:style w:type="character" w:styleId="IntensiverVerweis">
+  <w:style w:type="character" w:styleId="IntenseReference">
     <w:name w:val="Intense Reference"/>
-    <w:basedOn w:val="Absatz-Standardschriftart"/>
+    <w:basedOn w:val="DefaultParagraphFont"/>
     <w:uiPriority w:val="32"/>
     <w:qFormat/>
     <w:rsid w:val="00CB3DF0"/>
@@ -3777,9 +4025,9 @@
       <w:spacing w:val="5"/>
     </w:rPr>
   </w:style>
-  <w:style w:type="paragraph" w:styleId="StandardWeb">
+  <w:style w:type="paragraph" w:styleId="NormalWeb">
     <w:name w:val="Normal (Web)"/>
-    <w:basedOn w:val="Standard"/>
+    <w:basedOn w:val="Normal"/>
     <w:uiPriority w:val="99"/>
     <w:semiHidden/>
     <w:unhideWhenUsed/>
@@ -3794,9 +4042,9 @@
       <w14:ligatures w14:val="none"/>
     </w:rPr>
   </w:style>
-  <w:style w:type="character" w:styleId="Fett">
+  <w:style w:type="character" w:styleId="Strong">
     <w:name w:val="Strong"/>
-    <w:basedOn w:val="Absatz-Standardschriftart"/>
+    <w:basedOn w:val="DefaultParagraphFont"/>
     <w:uiPriority w:val="22"/>
     <w:qFormat/>
     <w:rsid w:val="007D2D0A"/>

</xml_diff>